<commit_message>
day 1 final add bizapps
</commit_message>
<xml_diff>
--- a/cloudfun/day-1/Designing for the Microsoft Cloud WBDS - Student Guide.docx
+++ b/cloudfun/day-1/Designing for the Microsoft Cloud WBDS - Student Guide.docx
@@ -1,6 +1,6 @@
 
 <file path=word/document.xml><?xml version="1.0" encoding="utf-8"?>
-<w:document xmlns:wpc="http://schemas.microsoft.com/office/word/2010/wordprocessingCanvas" xmlns:cx="http://schemas.microsoft.com/office/drawing/2014/chartex" xmlns:cx1="http://schemas.microsoft.com/office/drawing/2015/9/8/chartex" xmlns:cx2="http://schemas.microsoft.com/office/drawing/2015/10/21/chartex" xmlns:cx3="http://schemas.microsoft.com/office/drawing/2016/5/9/chartex" xmlns:cx4="http://schemas.microsoft.com/office/drawing/2016/5/10/chartex" xmlns:cx5="http://schemas.microsoft.com/office/drawing/2016/5/11/chartex" xmlns:cx6="http://schemas.microsoft.com/office/drawing/2016/5/12/chartex" xmlns:cx7="http://schemas.microsoft.com/office/drawing/2016/5/13/chartex" xmlns:cx8="http://schemas.microsoft.com/office/drawing/2016/5/14/chartex" xmlns:mc="http://schemas.openxmlformats.org/markup-compatibility/2006" xmlns:aink="http://schemas.microsoft.com/office/drawing/2016/ink" xmlns:am3d="http://schemas.microsoft.com/office/drawing/2017/model3d" xmlns:o="urn:schemas-microsoft-com:office:office" xmlns:r="http://schemas.openxmlformats.org/officeDocument/2006/relationships" xmlns:m="http://schemas.openxmlformats.org/officeDocument/2006/math" xmlns:v="urn:schemas-microsoft-com:vml" xmlns:wp14="http://schemas.microsoft.com/office/word/2010/wordprocessingDrawing" xmlns:wp="http://schemas.openxmlformats.org/drawingml/2006/wordprocessingDrawing" xmlns:w10="urn:schemas-microsoft-com:office:word" xmlns:w="http://schemas.openxmlformats.org/wordprocessingml/2006/main" xmlns:w14="http://schemas.microsoft.com/office/word/2010/wordml" xmlns:w15="http://schemas.microsoft.com/office/word/2012/wordml" xmlns:w16cid="http://schemas.microsoft.com/office/word/2016/wordml/cid" xmlns:w16se="http://schemas.microsoft.com/office/word/2015/wordml/symex" xmlns:wpg="http://schemas.microsoft.com/office/word/2010/wordprocessingGroup" xmlns:wpi="http://schemas.microsoft.com/office/word/2010/wordprocessingInk" xmlns:wne="http://schemas.microsoft.com/office/word/2006/wordml" xmlns:wps="http://schemas.microsoft.com/office/word/2010/wordprocessingShape" mc:Ignorable="w14 w15 w16se w16cid wp14">
+<w:document xmlns:wpc="http://schemas.microsoft.com/office/word/2010/wordprocessingCanvas" xmlns:cx="http://schemas.microsoft.com/office/drawing/2014/chartex" xmlns:cx1="http://schemas.microsoft.com/office/drawing/2015/9/8/chartex" xmlns:cx2="http://schemas.microsoft.com/office/drawing/2015/10/21/chartex" xmlns:cx3="http://schemas.microsoft.com/office/drawing/2016/5/9/chartex" xmlns:cx4="http://schemas.microsoft.com/office/drawing/2016/5/10/chartex" xmlns:cx5="http://schemas.microsoft.com/office/drawing/2016/5/11/chartex" xmlns:cx6="http://schemas.microsoft.com/office/drawing/2016/5/12/chartex" xmlns:cx7="http://schemas.microsoft.com/office/drawing/2016/5/13/chartex" xmlns:cx8="http://schemas.microsoft.com/office/drawing/2016/5/14/chartex" xmlns:mc="http://schemas.openxmlformats.org/markup-compatibility/2006" xmlns:aink="http://schemas.microsoft.com/office/drawing/2016/ink" xmlns:am3d="http://schemas.microsoft.com/office/drawing/2017/model3d" xmlns:o="urn:schemas-microsoft-com:office:office" xmlns:r="http://schemas.openxmlformats.org/officeDocument/2006/relationships" xmlns:m="http://schemas.openxmlformats.org/officeDocument/2006/math" xmlns:v="urn:schemas-microsoft-com:vml" xmlns:wp14="http://schemas.microsoft.com/office/word/2010/wordprocessingDrawing" xmlns:wp="http://schemas.openxmlformats.org/drawingml/2006/wordprocessingDrawing" xmlns:w10="urn:schemas-microsoft-com:office:word" xmlns:w="http://schemas.openxmlformats.org/wordprocessingml/2006/main" xmlns:w14="http://schemas.microsoft.com/office/word/2010/wordml" xmlns:w15="http://schemas.microsoft.com/office/word/2012/wordml" xmlns:w16cex="http://schemas.microsoft.com/office/word/2018/wordml/cex" xmlns:w16cid="http://schemas.microsoft.com/office/word/2016/wordml/cid" xmlns:w16="http://schemas.microsoft.com/office/word/2018/wordml" xmlns:w16se="http://schemas.microsoft.com/office/word/2015/wordml/symex" xmlns:wpg="http://schemas.microsoft.com/office/word/2010/wordprocessingGroup" xmlns:wpi="http://schemas.microsoft.com/office/word/2010/wordprocessingInk" xmlns:wne="http://schemas.microsoft.com/office/word/2006/wordml" xmlns:wps="http://schemas.microsoft.com/office/word/2010/wordprocessingShape" mc:Ignorable="w14 w15 w16se w16cid w16 w16cex wp14">
   <w:body>
     <w:p>
       <w:pPr>
@@ -77,19 +77,7 @@
         <w:rPr>
           <w:rFonts w:asciiTheme="majorHAnsi" w:hAnsiTheme="majorHAnsi" w:cstheme="majorHAnsi"/>
         </w:rPr>
-        <w:t>October</w:t>
-      </w:r>
-      <w:r>
-        <w:rPr>
-          <w:rFonts w:asciiTheme="majorHAnsi" w:hAnsiTheme="majorHAnsi" w:cstheme="majorHAnsi"/>
-        </w:rPr>
-        <w:t xml:space="preserve"> 201</w:t>
-      </w:r>
-      <w:r>
-        <w:rPr>
-          <w:rFonts w:asciiTheme="majorHAnsi" w:hAnsiTheme="majorHAnsi" w:cstheme="majorHAnsi"/>
-        </w:rPr>
-        <w:t>9</w:t>
+        <w:t>November 2020</w:t>
       </w:r>
     </w:p>
     <w:p>
@@ -133,10 +121,10 @@
         <w:t xml:space="preserve">© </w:t>
       </w:r>
       <w:r>
-        <w:t>201</w:t>
-      </w:r>
-      <w:r>
-        <w:t>9</w:t>
+        <w:t>20</w:t>
+      </w:r>
+      <w:r>
+        <w:t>20</w:t>
       </w:r>
       <w:r>
         <w:t xml:space="preserve"> Microsoft Corporation. All rights reserved.</w:t>
@@ -253,13 +241,13 @@
           <w:r>
             <w:fldChar w:fldCharType="separate"/>
           </w:r>
-          <w:hyperlink w:anchor="_Toc526767788" w:history="1">
+          <w:hyperlink w:anchor="_Toc526154536" w:history="1">
             <w:r>
               <w:rPr>
                 <w:rStyle w:val="Hyperlink"/>
                 <w:noProof/>
               </w:rPr>
-              <w:t>Designing for the Microsoft Cloud whiteboard design session student guide</w:t>
+              <w:t>Trainer information</w:t>
             </w:r>
             <w:r>
               <w:rPr>
@@ -280,7 +268,7 @@
                 <w:noProof/>
                 <w:webHidden/>
               </w:rPr>
-              <w:instrText xml:space="preserve"> PAGEREF _Toc526767788 \h </w:instrText>
+              <w:instrText xml:space="preserve"> PAGEREF _Toc526154536 \h </w:instrText>
             </w:r>
             <w:r>
               <w:rPr>
@@ -301,6 +289,86 @@
                 <w:webHidden/>
               </w:rPr>
               <w:t>1</w:t>
+            </w:r>
+            <w:r>
+              <w:rPr>
+                <w:noProof/>
+                <w:webHidden/>
+              </w:rPr>
+              <w:fldChar w:fldCharType="end"/>
+            </w:r>
+          </w:hyperlink>
+        </w:p>
+        <w:p>
+          <w:pPr>
+            <w:pStyle w:val="TOC1"/>
+            <w:tabs>
+              <w:tab w:val="right" w:leader="dot" w:pos="10790"/>
+            </w:tabs>
+            <w:rPr>
+              <w:rFonts w:eastAsiaTheme="minorEastAsia" w:cstheme="minorBidi"/>
+              <w:b w:val="0"/>
+              <w:bCs w:val="0"/>
+              <w:noProof/>
+              <w:sz w:val="22"/>
+              <w:szCs w:val="22"/>
+            </w:rPr>
+          </w:pPr>
+          <w:hyperlink w:anchor="_Toc526154537" w:history="1">
+            <w:r>
+              <w:rPr>
+                <w:rStyle w:val="Hyperlink"/>
+                <w:noProof/>
+              </w:rPr>
+              <w:t>Designing for the Microsoft Cloud</w:t>
+            </w:r>
+            <w:r>
+              <w:rPr>
+                <w:rStyle w:val="Hyperlink"/>
+                <w:noProof/>
+              </w:rPr>
+              <w:t xml:space="preserve"> whiteboard design session student guide</w:t>
+            </w:r>
+            <w:r>
+              <w:rPr>
+                <w:noProof/>
+                <w:webHidden/>
+              </w:rPr>
+              <w:tab/>
+            </w:r>
+            <w:r>
+              <w:rPr>
+                <w:noProof/>
+                <w:webHidden/>
+              </w:rPr>
+              <w:fldChar w:fldCharType="begin"/>
+            </w:r>
+            <w:r>
+              <w:rPr>
+                <w:noProof/>
+                <w:webHidden/>
+              </w:rPr>
+              <w:instrText xml:space="preserve"> PAGEREF _Toc526154537 \h </w:instrText>
+            </w:r>
+            <w:r>
+              <w:rPr>
+                <w:noProof/>
+                <w:webHidden/>
+              </w:rPr>
+            </w:r>
+            <w:r>
+              <w:rPr>
+                <w:noProof/>
+                <w:webHidden/>
+              </w:rPr>
+              <w:fldChar w:fldCharType="separate"/>
+            </w:r>
+            <w:r>
+              <w:rPr>
+                <w:noProof/>
+                <w:webHidden/>
+              </w:rPr>
+              <w:t>4</w:t>
             </w:r>
             <w:r>
               <w:rPr>
@@ -324,13 +392,13 @@
               <w:szCs w:val="22"/>
             </w:rPr>
           </w:pPr>
-          <w:hyperlink w:anchor="_Toc526767789" w:history="1">
+          <w:hyperlink w:anchor="_Toc526154538" w:history="1">
             <w:r>
               <w:rPr>
                 <w:rStyle w:val="Hyperlink"/>
                 <w:noProof/>
               </w:rPr>
-              <w:t>Step 1: Review the customer case study</w:t>
+              <w:t>Abstract and learning objectives</w:t>
             </w:r>
             <w:r>
               <w:rPr>
@@ -351,7 +419,7 @@
                 <w:noProof/>
                 <w:webHidden/>
               </w:rPr>
-              <w:instrText xml:space="preserve"> PAGEREF _Toc526767789 \h </w:instrText>
+              <w:instrText xml:space="preserve"> PAGEREF _Toc526154538 \h </w:instrText>
             </w:r>
             <w:r>
               <w:rPr>
@@ -371,7 +439,7 @@
                 <w:noProof/>
                 <w:webHidden/>
               </w:rPr>
-              <w:t>1</w:t>
+              <w:t>4</w:t>
             </w:r>
             <w:r>
               <w:rPr>
@@ -395,29 +463,13 @@
               <w:szCs w:val="22"/>
             </w:rPr>
           </w:pPr>
-          <w:hyperlink w:anchor="_Toc526767790" w:history="1">
-            <w:r>
-              <w:rPr>
-                <w:rStyle w:val="Hyperlink"/>
-                <w:rFonts w:eastAsia="Times New Roman"/>
-                <w:noProof/>
-              </w:rPr>
-              <w:t xml:space="preserve">Step 2: Design a proof of </w:t>
-            </w:r>
+          <w:hyperlink w:anchor="_Toc526154539" w:history="1">
             <w:r>
               <w:rPr>
                 <w:rStyle w:val="Hyperlink"/>
                 <w:noProof/>
               </w:rPr>
-              <w:t>concept</w:t>
-            </w:r>
-            <w:r>
-              <w:rPr>
-                <w:rStyle w:val="Hyperlink"/>
-                <w:rFonts w:eastAsia="Times New Roman"/>
-                <w:noProof/>
-              </w:rPr>
-              <w:t xml:space="preserve"> solution</w:t>
+              <w:t>Step 1: Review the customer case study</w:t>
             </w:r>
             <w:r>
               <w:rPr>
@@ -438,7 +490,7 @@
                 <w:noProof/>
                 <w:webHidden/>
               </w:rPr>
-              <w:instrText xml:space="preserve"> PAGEREF _Toc526767790 \h </w:instrText>
+              <w:instrText xml:space="preserve"> PAGEREF _Toc526154539 \h </w:instrText>
             </w:r>
             <w:r>
               <w:rPr>
@@ -482,14 +534,29 @@
               <w:szCs w:val="22"/>
             </w:rPr>
           </w:pPr>
-          <w:hyperlink w:anchor="_Toc526767791" w:history="1">
+          <w:hyperlink w:anchor="_Toc526154540" w:history="1">
             <w:r>
               <w:rPr>
                 <w:rStyle w:val="Hyperlink"/>
                 <w:rFonts w:eastAsia="Times New Roman"/>
                 <w:noProof/>
               </w:rPr>
-              <w:t>Step 3: Present the solution</w:t>
+              <w:t xml:space="preserve">Step 2: Design a proof of </w:t>
+            </w:r>
+            <w:r>
+              <w:rPr>
+                <w:rStyle w:val="Hyperlink"/>
+                <w:noProof/>
+              </w:rPr>
+              <w:t>concept</w:t>
+            </w:r>
+            <w:r>
+              <w:rPr>
+                <w:rStyle w:val="Hyperlink"/>
+                <w:rFonts w:eastAsia="Times New Roman"/>
+                <w:noProof/>
+              </w:rPr>
+              <w:t xml:space="preserve"> solution</w:t>
             </w:r>
             <w:r>
               <w:rPr>
@@ -510,7 +577,7 @@
                 <w:noProof/>
                 <w:webHidden/>
               </w:rPr>
-              <w:instrText xml:space="preserve"> PAGEREF _Toc526767791 \h </w:instrText>
+              <w:instrText xml:space="preserve"> PAGEREF _Toc526154540 \h </w:instrText>
             </w:r>
             <w:r>
               <w:rPr>
@@ -530,7 +597,7 @@
                 <w:noProof/>
                 <w:webHidden/>
               </w:rPr>
-              <w:t>6</w:t>
+              <w:t>9</w:t>
             </w:r>
             <w:r>
               <w:rPr>
@@ -554,13 +621,14 @@
               <w:szCs w:val="22"/>
             </w:rPr>
           </w:pPr>
-          <w:hyperlink w:anchor="_Toc526767792" w:history="1">
+          <w:hyperlink w:anchor="_Toc526154541" w:history="1">
             <w:r>
               <w:rPr>
                 <w:rStyle w:val="Hyperlink"/>
+                <w:rFonts w:eastAsia="Times New Roman"/>
                 <w:noProof/>
               </w:rPr>
-              <w:t>Wrap-up</w:t>
+              <w:t>Step 3: Present the solution</w:t>
             </w:r>
             <w:r>
               <w:rPr>
@@ -581,7 +649,7 @@
                 <w:noProof/>
                 <w:webHidden/>
               </w:rPr>
-              <w:instrText xml:space="preserve"> PAGEREF _Toc526767792 \h </w:instrText>
+              <w:instrText xml:space="preserve"> PAGEREF _Toc526154541 \h </w:instrText>
             </w:r>
             <w:r>
               <w:rPr>
@@ -601,7 +669,7 @@
                 <w:noProof/>
                 <w:webHidden/>
               </w:rPr>
-              <w:t>6</w:t>
+              <w:t>10</w:t>
             </w:r>
             <w:r>
               <w:rPr>
@@ -625,7 +693,78 @@
               <w:szCs w:val="22"/>
             </w:rPr>
           </w:pPr>
-          <w:hyperlink w:anchor="_Toc526767793" w:history="1">
+          <w:hyperlink w:anchor="_Toc526154542" w:history="1">
+            <w:r>
+              <w:rPr>
+                <w:rStyle w:val="Hyperlink"/>
+                <w:noProof/>
+              </w:rPr>
+              <w:t>Wrap-up</w:t>
+            </w:r>
+            <w:r>
+              <w:rPr>
+                <w:noProof/>
+                <w:webHidden/>
+              </w:rPr>
+              <w:tab/>
+            </w:r>
+            <w:r>
+              <w:rPr>
+                <w:noProof/>
+                <w:webHidden/>
+              </w:rPr>
+              <w:fldChar w:fldCharType="begin"/>
+            </w:r>
+            <w:r>
+              <w:rPr>
+                <w:noProof/>
+                <w:webHidden/>
+              </w:rPr>
+              <w:instrText xml:space="preserve"> PAGEREF _Toc526154542 \h </w:instrText>
+            </w:r>
+            <w:r>
+              <w:rPr>
+                <w:noProof/>
+                <w:webHidden/>
+              </w:rPr>
+            </w:r>
+            <w:r>
+              <w:rPr>
+                <w:noProof/>
+                <w:webHidden/>
+              </w:rPr>
+              <w:fldChar w:fldCharType="separate"/>
+            </w:r>
+            <w:r>
+              <w:rPr>
+                <w:noProof/>
+                <w:webHidden/>
+              </w:rPr>
+              <w:t>11</w:t>
+            </w:r>
+            <w:r>
+              <w:rPr>
+                <w:noProof/>
+                <w:webHidden/>
+              </w:rPr>
+              <w:fldChar w:fldCharType="end"/>
+            </w:r>
+          </w:hyperlink>
+        </w:p>
+        <w:p>
+          <w:pPr>
+            <w:pStyle w:val="TOC2"/>
+            <w:tabs>
+              <w:tab w:val="right" w:leader="dot" w:pos="10790"/>
+            </w:tabs>
+            <w:rPr>
+              <w:rFonts w:eastAsiaTheme="minorEastAsia" w:cstheme="minorBidi"/>
+              <w:iCs w:val="0"/>
+              <w:noProof/>
+              <w:szCs w:val="22"/>
+            </w:rPr>
+          </w:pPr>
+          <w:hyperlink w:anchor="_Toc526154543" w:history="1">
             <w:r>
               <w:rPr>
                 <w:rStyle w:val="Hyperlink"/>
@@ -653,7 +792,7 @@
                 <w:noProof/>
                 <w:webHidden/>
               </w:rPr>
-              <w:instrText xml:space="preserve"> PAGEREF _Toc526767793 \h </w:instrText>
+              <w:instrText xml:space="preserve"> PAGEREF _Toc526154543 \h </w:instrText>
             </w:r>
             <w:r>
               <w:rPr>
@@ -673,7 +812,585 @@
                 <w:noProof/>
                 <w:webHidden/>
               </w:rPr>
-              <w:t>7</w:t>
+              <w:t>12</w:t>
+            </w:r>
+            <w:r>
+              <w:rPr>
+                <w:noProof/>
+                <w:webHidden/>
+              </w:rPr>
+              <w:fldChar w:fldCharType="end"/>
+            </w:r>
+          </w:hyperlink>
+        </w:p>
+        <w:p>
+          <w:pPr>
+            <w:pStyle w:val="TOC1"/>
+            <w:tabs>
+              <w:tab w:val="right" w:leader="dot" w:pos="10790"/>
+            </w:tabs>
+            <w:rPr>
+              <w:rFonts w:eastAsiaTheme="minorEastAsia" w:cstheme="minorBidi"/>
+              <w:b w:val="0"/>
+              <w:bCs w:val="0"/>
+              <w:noProof/>
+              <w:sz w:val="22"/>
+              <w:szCs w:val="22"/>
+            </w:rPr>
+          </w:pPr>
+          <w:hyperlink w:anchor="_Toc526154544" w:history="1">
+            <w:r>
+              <w:rPr>
+                <w:rStyle w:val="Hyperlink"/>
+                <w:noProof/>
+              </w:rPr>
+              <w:t>Designing for the Microsoft Cloud</w:t>
+            </w:r>
+            <w:r>
+              <w:rPr>
+                <w:rStyle w:val="Hyperlink"/>
+                <w:noProof/>
+              </w:rPr>
+              <w:t xml:space="preserve"> whiteboard design session trainer guide</w:t>
+            </w:r>
+            <w:r>
+              <w:rPr>
+                <w:noProof/>
+                <w:webHidden/>
+              </w:rPr>
+              <w:tab/>
+            </w:r>
+            <w:r>
+              <w:rPr>
+                <w:noProof/>
+                <w:webHidden/>
+              </w:rPr>
+              <w:fldChar w:fldCharType="begin"/>
+            </w:r>
+            <w:r>
+              <w:rPr>
+                <w:noProof/>
+                <w:webHidden/>
+              </w:rPr>
+              <w:instrText xml:space="preserve"> PAGEREF _Toc526154544 \h </w:instrText>
+            </w:r>
+            <w:r>
+              <w:rPr>
+                <w:noProof/>
+                <w:webHidden/>
+              </w:rPr>
+            </w:r>
+            <w:r>
+              <w:rPr>
+                <w:noProof/>
+                <w:webHidden/>
+              </w:rPr>
+              <w:fldChar w:fldCharType="separate"/>
+            </w:r>
+            <w:r>
+              <w:rPr>
+                <w:noProof/>
+                <w:webHidden/>
+              </w:rPr>
+              <w:t>13</w:t>
+            </w:r>
+            <w:r>
+              <w:rPr>
+                <w:noProof/>
+                <w:webHidden/>
+              </w:rPr>
+              <w:fldChar w:fldCharType="end"/>
+            </w:r>
+          </w:hyperlink>
+        </w:p>
+        <w:p>
+          <w:pPr>
+            <w:pStyle w:val="TOC2"/>
+            <w:tabs>
+              <w:tab w:val="right" w:leader="dot" w:pos="10790"/>
+            </w:tabs>
+            <w:rPr>
+              <w:rFonts w:eastAsiaTheme="minorEastAsia" w:cstheme="minorBidi"/>
+              <w:iCs w:val="0"/>
+              <w:noProof/>
+              <w:szCs w:val="22"/>
+            </w:rPr>
+          </w:pPr>
+          <w:hyperlink w:anchor="_Toc526154545" w:history="1">
+            <w:r>
+              <w:rPr>
+                <w:rStyle w:val="Hyperlink"/>
+                <w:noProof/>
+              </w:rPr>
+              <w:t>Step 1: Review the customer case study</w:t>
+            </w:r>
+            <w:r>
+              <w:rPr>
+                <w:noProof/>
+                <w:webHidden/>
+              </w:rPr>
+              <w:tab/>
+            </w:r>
+            <w:r>
+              <w:rPr>
+                <w:noProof/>
+                <w:webHidden/>
+              </w:rPr>
+              <w:fldChar w:fldCharType="begin"/>
+            </w:r>
+            <w:r>
+              <w:rPr>
+                <w:noProof/>
+                <w:webHidden/>
+              </w:rPr>
+              <w:instrText xml:space="preserve"> PAGEREF _Toc526154545 \h </w:instrText>
+            </w:r>
+            <w:r>
+              <w:rPr>
+                <w:noProof/>
+                <w:webHidden/>
+              </w:rPr>
+            </w:r>
+            <w:r>
+              <w:rPr>
+                <w:noProof/>
+                <w:webHidden/>
+              </w:rPr>
+              <w:fldChar w:fldCharType="separate"/>
+            </w:r>
+            <w:r>
+              <w:rPr>
+                <w:noProof/>
+                <w:webHidden/>
+              </w:rPr>
+              <w:t>13</w:t>
+            </w:r>
+            <w:r>
+              <w:rPr>
+                <w:noProof/>
+                <w:webHidden/>
+              </w:rPr>
+              <w:fldChar w:fldCharType="end"/>
+            </w:r>
+          </w:hyperlink>
+        </w:p>
+        <w:p>
+          <w:pPr>
+            <w:pStyle w:val="TOC2"/>
+            <w:tabs>
+              <w:tab w:val="right" w:leader="dot" w:pos="10790"/>
+            </w:tabs>
+            <w:rPr>
+              <w:rFonts w:eastAsiaTheme="minorEastAsia" w:cstheme="minorBidi"/>
+              <w:iCs w:val="0"/>
+              <w:noProof/>
+              <w:szCs w:val="22"/>
+            </w:rPr>
+          </w:pPr>
+          <w:hyperlink w:anchor="_Toc526154546" w:history="1">
+            <w:r>
+              <w:rPr>
+                <w:rStyle w:val="Hyperlink"/>
+                <w:noProof/>
+              </w:rPr>
+              <w:t>Step 2: Design a proof of concept solution</w:t>
+            </w:r>
+            <w:r>
+              <w:rPr>
+                <w:noProof/>
+                <w:webHidden/>
+              </w:rPr>
+              <w:tab/>
+            </w:r>
+            <w:r>
+              <w:rPr>
+                <w:noProof/>
+                <w:webHidden/>
+              </w:rPr>
+              <w:fldChar w:fldCharType="begin"/>
+            </w:r>
+            <w:r>
+              <w:rPr>
+                <w:noProof/>
+                <w:webHidden/>
+              </w:rPr>
+              <w:instrText xml:space="preserve"> PAGEREF _Toc526154546 \h </w:instrText>
+            </w:r>
+            <w:r>
+              <w:rPr>
+                <w:noProof/>
+                <w:webHidden/>
+              </w:rPr>
+            </w:r>
+            <w:r>
+              <w:rPr>
+                <w:noProof/>
+                <w:webHidden/>
+              </w:rPr>
+              <w:fldChar w:fldCharType="separate"/>
+            </w:r>
+            <w:r>
+              <w:rPr>
+                <w:noProof/>
+                <w:webHidden/>
+              </w:rPr>
+              <w:t>13</w:t>
+            </w:r>
+            <w:r>
+              <w:rPr>
+                <w:noProof/>
+                <w:webHidden/>
+              </w:rPr>
+              <w:fldChar w:fldCharType="end"/>
+            </w:r>
+          </w:hyperlink>
+        </w:p>
+        <w:p>
+          <w:pPr>
+            <w:pStyle w:val="TOC2"/>
+            <w:tabs>
+              <w:tab w:val="right" w:leader="dot" w:pos="10790"/>
+            </w:tabs>
+            <w:rPr>
+              <w:rFonts w:eastAsiaTheme="minorEastAsia" w:cstheme="minorBidi"/>
+              <w:iCs w:val="0"/>
+              <w:noProof/>
+              <w:szCs w:val="22"/>
+            </w:rPr>
+          </w:pPr>
+          <w:hyperlink w:anchor="_Toc526154547" w:history="1">
+            <w:r>
+              <w:rPr>
+                <w:rStyle w:val="Hyperlink"/>
+                <w:noProof/>
+              </w:rPr>
+              <w:t>Step 3: Present the solution</w:t>
+            </w:r>
+            <w:r>
+              <w:rPr>
+                <w:noProof/>
+                <w:webHidden/>
+              </w:rPr>
+              <w:tab/>
+            </w:r>
+            <w:r>
+              <w:rPr>
+                <w:noProof/>
+                <w:webHidden/>
+              </w:rPr>
+              <w:fldChar w:fldCharType="begin"/>
+            </w:r>
+            <w:r>
+              <w:rPr>
+                <w:noProof/>
+                <w:webHidden/>
+              </w:rPr>
+              <w:instrText xml:space="preserve"> PAGEREF _Toc526154547 \h </w:instrText>
+            </w:r>
+            <w:r>
+              <w:rPr>
+                <w:noProof/>
+                <w:webHidden/>
+              </w:rPr>
+            </w:r>
+            <w:r>
+              <w:rPr>
+                <w:noProof/>
+                <w:webHidden/>
+              </w:rPr>
+              <w:fldChar w:fldCharType="separate"/>
+            </w:r>
+            <w:r>
+              <w:rPr>
+                <w:noProof/>
+                <w:webHidden/>
+              </w:rPr>
+              <w:t>13</w:t>
+            </w:r>
+            <w:r>
+              <w:rPr>
+                <w:noProof/>
+                <w:webHidden/>
+              </w:rPr>
+              <w:fldChar w:fldCharType="end"/>
+            </w:r>
+          </w:hyperlink>
+        </w:p>
+        <w:p>
+          <w:pPr>
+            <w:pStyle w:val="TOC2"/>
+            <w:tabs>
+              <w:tab w:val="right" w:leader="dot" w:pos="10790"/>
+            </w:tabs>
+            <w:rPr>
+              <w:rFonts w:eastAsiaTheme="minorEastAsia" w:cstheme="minorBidi"/>
+              <w:iCs w:val="0"/>
+              <w:noProof/>
+              <w:szCs w:val="22"/>
+            </w:rPr>
+          </w:pPr>
+          <w:hyperlink w:anchor="_Toc526154548" w:history="1">
+            <w:r>
+              <w:rPr>
+                <w:rStyle w:val="Hyperlink"/>
+                <w:noProof/>
+              </w:rPr>
+              <w:t>Wrap-up</w:t>
+            </w:r>
+            <w:r>
+              <w:rPr>
+                <w:noProof/>
+                <w:webHidden/>
+              </w:rPr>
+              <w:tab/>
+            </w:r>
+            <w:r>
+              <w:rPr>
+                <w:noProof/>
+                <w:webHidden/>
+              </w:rPr>
+              <w:fldChar w:fldCharType="begin"/>
+            </w:r>
+            <w:r>
+              <w:rPr>
+                <w:noProof/>
+                <w:webHidden/>
+              </w:rPr>
+              <w:instrText xml:space="preserve"> PAGEREF _Toc526154548 \h </w:instrText>
+            </w:r>
+            <w:r>
+              <w:rPr>
+                <w:noProof/>
+                <w:webHidden/>
+              </w:rPr>
+            </w:r>
+            <w:r>
+              <w:rPr>
+                <w:noProof/>
+                <w:webHidden/>
+              </w:rPr>
+              <w:fldChar w:fldCharType="separate"/>
+            </w:r>
+            <w:r>
+              <w:rPr>
+                <w:noProof/>
+                <w:webHidden/>
+              </w:rPr>
+              <w:t>13</w:t>
+            </w:r>
+            <w:r>
+              <w:rPr>
+                <w:noProof/>
+                <w:webHidden/>
+              </w:rPr>
+              <w:fldChar w:fldCharType="end"/>
+            </w:r>
+          </w:hyperlink>
+        </w:p>
+        <w:p>
+          <w:pPr>
+            <w:pStyle w:val="TOC2"/>
+            <w:tabs>
+              <w:tab w:val="right" w:leader="dot" w:pos="10790"/>
+            </w:tabs>
+            <w:rPr>
+              <w:rFonts w:eastAsiaTheme="minorEastAsia" w:cstheme="minorBidi"/>
+              <w:iCs w:val="0"/>
+              <w:noProof/>
+              <w:szCs w:val="22"/>
+            </w:rPr>
+          </w:pPr>
+          <w:hyperlink w:anchor="_Toc526154549" w:history="1">
+            <w:r>
+              <w:rPr>
+                <w:rStyle w:val="Hyperlink"/>
+                <w:noProof/>
+              </w:rPr>
+              <w:t>Preferred target audience</w:t>
+            </w:r>
+            <w:r>
+              <w:rPr>
+                <w:noProof/>
+                <w:webHidden/>
+              </w:rPr>
+              <w:tab/>
+            </w:r>
+            <w:r>
+              <w:rPr>
+                <w:noProof/>
+                <w:webHidden/>
+              </w:rPr>
+              <w:fldChar w:fldCharType="begin"/>
+            </w:r>
+            <w:r>
+              <w:rPr>
+                <w:noProof/>
+                <w:webHidden/>
+              </w:rPr>
+              <w:instrText xml:space="preserve"> PAGEREF _Toc526154549 \h </w:instrText>
+            </w:r>
+            <w:r>
+              <w:rPr>
+                <w:noProof/>
+                <w:webHidden/>
+              </w:rPr>
+            </w:r>
+            <w:r>
+              <w:rPr>
+                <w:noProof/>
+                <w:webHidden/>
+              </w:rPr>
+              <w:fldChar w:fldCharType="separate"/>
+            </w:r>
+            <w:r>
+              <w:rPr>
+                <w:noProof/>
+                <w:webHidden/>
+              </w:rPr>
+              <w:t>14</w:t>
+            </w:r>
+            <w:r>
+              <w:rPr>
+                <w:noProof/>
+                <w:webHidden/>
+              </w:rPr>
+              <w:fldChar w:fldCharType="end"/>
+            </w:r>
+          </w:hyperlink>
+        </w:p>
+        <w:p>
+          <w:pPr>
+            <w:pStyle w:val="TOC2"/>
+            <w:tabs>
+              <w:tab w:val="right" w:leader="dot" w:pos="10790"/>
+            </w:tabs>
+            <w:rPr>
+              <w:rFonts w:eastAsiaTheme="minorEastAsia" w:cstheme="minorBidi"/>
+              <w:iCs w:val="0"/>
+              <w:noProof/>
+              <w:szCs w:val="22"/>
+            </w:rPr>
+          </w:pPr>
+          <w:hyperlink w:anchor="_Toc526154550" w:history="1">
+            <w:r>
+              <w:rPr>
+                <w:rStyle w:val="Hyperlink"/>
+                <w:rFonts w:eastAsia="Times New Roman"/>
+                <w:noProof/>
+              </w:rPr>
+              <w:t>Preferred solution</w:t>
+            </w:r>
+            <w:r>
+              <w:rPr>
+                <w:noProof/>
+                <w:webHidden/>
+              </w:rPr>
+              <w:tab/>
+            </w:r>
+            <w:r>
+              <w:rPr>
+                <w:noProof/>
+                <w:webHidden/>
+              </w:rPr>
+              <w:fldChar w:fldCharType="begin"/>
+            </w:r>
+            <w:r>
+              <w:rPr>
+                <w:noProof/>
+                <w:webHidden/>
+              </w:rPr>
+              <w:instrText xml:space="preserve"> PAGEREF _Toc526154550 \h </w:instrText>
+            </w:r>
+            <w:r>
+              <w:rPr>
+                <w:noProof/>
+                <w:webHidden/>
+              </w:rPr>
+            </w:r>
+            <w:r>
+              <w:rPr>
+                <w:noProof/>
+                <w:webHidden/>
+              </w:rPr>
+              <w:fldChar w:fldCharType="separate"/>
+            </w:r>
+            <w:r>
+              <w:rPr>
+                <w:noProof/>
+                <w:webHidden/>
+              </w:rPr>
+              <w:t>15</w:t>
+            </w:r>
+            <w:r>
+              <w:rPr>
+                <w:noProof/>
+                <w:webHidden/>
+              </w:rPr>
+              <w:fldChar w:fldCharType="end"/>
+            </w:r>
+          </w:hyperlink>
+        </w:p>
+        <w:p>
+          <w:pPr>
+            <w:pStyle w:val="TOC2"/>
+            <w:tabs>
+              <w:tab w:val="right" w:leader="dot" w:pos="10790"/>
+            </w:tabs>
+            <w:rPr>
+              <w:rFonts w:eastAsiaTheme="minorEastAsia" w:cstheme="minorBidi"/>
+              <w:iCs w:val="0"/>
+              <w:noProof/>
+              <w:szCs w:val="22"/>
+            </w:rPr>
+          </w:pPr>
+          <w:hyperlink w:anchor="_Toc526154551" w:history="1">
+            <w:r>
+              <w:rPr>
+                <w:rStyle w:val="Hyperlink"/>
+                <w:noProof/>
+              </w:rPr>
+              <w:t>Checklist of preferred objection handling</w:t>
+            </w:r>
+            <w:r>
+              <w:rPr>
+                <w:noProof/>
+                <w:webHidden/>
+              </w:rPr>
+              <w:tab/>
+            </w:r>
+            <w:r>
+              <w:rPr>
+                <w:noProof/>
+                <w:webHidden/>
+              </w:rPr>
+              <w:fldChar w:fldCharType="begin"/>
+            </w:r>
+            <w:r>
+              <w:rPr>
+                <w:noProof/>
+                <w:webHidden/>
+              </w:rPr>
+              <w:instrText xml:space="preserve"> PAGEREF _Toc526154551 \h </w:instrText>
+            </w:r>
+            <w:r>
+              <w:rPr>
+                <w:noProof/>
+                <w:webHidden/>
+              </w:rPr>
+            </w:r>
+            <w:r>
+              <w:rPr>
+                <w:noProof/>
+                <w:webHidden/>
+              </w:rPr>
+              <w:fldChar w:fldCharType="separate"/>
+            </w:r>
+            <w:r>
+              <w:rPr>
+                <w:noProof/>
+                <w:webHidden/>
+              </w:rPr>
+              <w:t>16</w:t>
             </w:r>
             <w:r>
               <w:rPr>
@@ -721,7 +1438,7 @@
       <w:bookmarkStart w:id="3" w:name="_Toc492640499"/>
       <w:bookmarkStart w:id="4" w:name="_Toc492640581"/>
       <w:bookmarkStart w:id="5" w:name="_Toc492652745"/>
-      <w:bookmarkStart w:id="6" w:name="_Toc526767788"/>
+      <w:bookmarkStart w:id="6" w:name="_Toc526154537"/>
       <w:r>
         <w:lastRenderedPageBreak/>
         <w:t>Designing for the Microsoft Cloud</w:t>
@@ -745,27 +1462,46 @@
     </w:p>
     <w:p>
       <w:pPr>
+        <w:rPr>
+          <w:rFonts w:asciiTheme="minorHAnsi" w:eastAsiaTheme="majorEastAsia" w:hAnsiTheme="minorHAnsi" w:cstheme="minorHAnsi"/>
+          <w:color w:val="0078D7" w:themeColor="accent1"/>
+          <w:sz w:val="36"/>
+          <w:szCs w:val="40"/>
+        </w:rPr>
+      </w:pPr>
+      <w:bookmarkStart w:id="7" w:name="_Toc492652746"/>
+      <w:bookmarkStart w:id="8" w:name="_Toc492638968"/>
+      <w:bookmarkStart w:id="9" w:name="_Toc492640500"/>
+      <w:bookmarkStart w:id="10" w:name="_Toc492640582"/>
+      <w:r>
+        <w:br w:type="page"/>
+      </w:r>
+    </w:p>
+    <w:p>
+      <w:pPr>
         <w:pStyle w:val="Heading2"/>
       </w:pPr>
-      <w:bookmarkStart w:id="7" w:name="_Toc492652746"/>
-      <w:bookmarkStart w:id="8" w:name="_Toc526767789"/>
-      <w:bookmarkStart w:id="9" w:name="_Toc492638968"/>
-      <w:bookmarkStart w:id="10" w:name="_Toc492640500"/>
-      <w:bookmarkStart w:id="11" w:name="_Toc492640582"/>
-      <w:r>
+      <w:bookmarkStart w:id="11" w:name="_Toc526154539"/>
+      <w:r>
+        <w:lastRenderedPageBreak/>
         <w:t xml:space="preserve">Step 1: </w:t>
       </w:r>
       <w:r>
-        <w:t>Review the customer case study</w:t>
+        <w:t xml:space="preserve">Review the customer case </w:t>
+      </w:r>
+      <w:proofErr w:type="gramStart"/>
+      <w:r>
+        <w:t>study</w:t>
       </w:r>
       <w:bookmarkEnd w:id="7"/>
+      <w:bookmarkEnd w:id="11"/>
+      <w:proofErr w:type="gramEnd"/>
+      <w:r>
+        <w:t xml:space="preserve"> </w:t>
+      </w:r>
       <w:bookmarkEnd w:id="8"/>
-      <w:r>
-        <w:t xml:space="preserve"> </w:t>
-      </w:r>
       <w:bookmarkEnd w:id="9"/>
       <w:bookmarkEnd w:id="10"/>
-      <w:bookmarkEnd w:id="11"/>
     </w:p>
     <w:p>
       <w:pPr>
@@ -969,7 +1705,15 @@
         <w:t xml:space="preserve"> their data is sensitive in one way or another. </w:t>
       </w:r>
       <w:r>
-        <w:t xml:space="preserve">With such a wide and deep organization, managing logins alone in unified way is a challenge for them. Their employees want to use the same credentials they use to access their corporate email to access all other applications in the enterprise. Meanwhile their consultants, don’t want to juggle yet another login and password when most already have their own social account like a Microsoft Account, Google Account or Facebook login. IT for its part wants </w:t>
+        <w:t xml:space="preserve">With such a wide and deep organization, managing logins alone in unified way is a challenge for them. Their employees want to use the same credentials they use to access their corporate email to access all other applications in the enterprise. Meanwhile their consultants, </w:t>
+      </w:r>
+      <w:proofErr w:type="gramStart"/>
+      <w:r>
+        <w:t>don’t</w:t>
+      </w:r>
+      <w:proofErr w:type="gramEnd"/>
+      <w:r>
+        <w:t xml:space="preserve"> want to juggle yet another login and password when most already have their own social account like a Microsoft Account, Google Account or Facebook login. IT for its part wants </w:t>
       </w:r>
       <w:r>
         <w:t xml:space="preserve">none of the risk associated </w:t>
@@ -978,11 +1722,16 @@
         <w:t>with having to securely store and manage the passwords for any of these users</w:t>
       </w:r>
       <w:r>
-        <w:t>, employee</w:t>
+        <w:t xml:space="preserve">, </w:t>
+      </w:r>
+      <w:proofErr w:type="gramStart"/>
+      <w:r>
+        <w:t>employee</w:t>
       </w:r>
       <w:r>
         <w:t>s</w:t>
       </w:r>
+      <w:proofErr w:type="gramEnd"/>
       <w:r>
         <w:t xml:space="preserve"> or consultant</w:t>
       </w:r>
@@ -1041,7 +1790,13 @@
     </w:p>
     <w:p>
       <w:r>
-        <w:t>Some of the roles of the full-time employees at B4U are: the executive team, finance, human resources, sales and marketing support</w:t>
+        <w:t xml:space="preserve">Some of the roles of the full-time employees at B4U </w:t>
+      </w:r>
+      <w:r>
+        <w:t>are</w:t>
+      </w:r>
+      <w:r>
+        <w:t xml:space="preserve"> the executive team, finance, human resources, sales and marketing support</w:t>
       </w:r>
       <w:r>
         <w:t>, inventory management, product design, and a small IT team to support the organization.</w:t>
@@ -1052,7 +1807,15 @@
         <w:t>Computers are currently</w:t>
       </w:r>
       <w:r>
-        <w:t xml:space="preserve"> purchased and sent straight to the IT department to install Windows, configure and install software, and prepare</w:t>
+        <w:t xml:space="preserve"> purchased and sent straight to the IT department to install Windows, </w:t>
+      </w:r>
+      <w:proofErr w:type="gramStart"/>
+      <w:r>
+        <w:t>configure</w:t>
+      </w:r>
+      <w:proofErr w:type="gramEnd"/>
+      <w:r>
+        <w:t xml:space="preserve"> and install software, and prepare</w:t>
       </w:r>
       <w:r>
         <w:t xml:space="preserve"> it</w:t>
@@ -1079,7 +1842,15 @@
         <w:t xml:space="preserve"> made up of physical servers and </w:t>
       </w:r>
       <w:r>
-        <w:t>VMware VMs.  These include their Exchange email, applications and SQL Server.  Instead of investing in this infrastructure they want to invest in their applications and data capabilities.  They are looking for options to move these servers to the cloud or decommission them where it makes sense and replace them with either SaaS or IaaS services.</w:t>
+        <w:t xml:space="preserve">VMware VMs.  These include their Exchange email, </w:t>
+      </w:r>
+      <w:proofErr w:type="gramStart"/>
+      <w:r>
+        <w:t>applications</w:t>
+      </w:r>
+      <w:proofErr w:type="gramEnd"/>
+      <w:r>
+        <w:t xml:space="preserve"> and SQL Server.  Instead of investing in this infrastructure they want to invest in their applications and data capabilities.  They are looking for options to move these servers to the cloud or decommission them where it makes sense and replace them with either SaaS or IaaS services.</w:t>
       </w:r>
     </w:p>
     <w:p>
@@ -1236,7 +2007,15 @@
         </w:numPr>
       </w:pPr>
       <w:r>
-        <w:t>In the past, they weren’t as disciplined in the computer they ordered, as such they have a wide range of brands and types of devices making support a challenge.</w:t>
+        <w:t xml:space="preserve">In the past, they </w:t>
+      </w:r>
+      <w:proofErr w:type="gramStart"/>
+      <w:r>
+        <w:t>weren’t</w:t>
+      </w:r>
+      <w:proofErr w:type="gramEnd"/>
+      <w:r>
+        <w:t xml:space="preserve"> as disciplined in the computer they ordered, as such they have a wide range of brands and types of devices making support a challenge.</w:t>
       </w:r>
       <w:r>
         <w:t xml:space="preserve"> </w:t>
@@ -1601,8 +2380,16 @@
         <w:rPr>
           <w:rFonts w:cs="Segoe UI"/>
         </w:rPr>
-        <w:t xml:space="preserve"> they manage</w:t>
-      </w:r>
+        <w:t xml:space="preserve"> they </w:t>
+      </w:r>
+      <w:proofErr w:type="gramStart"/>
+      <w:r>
+        <w:rPr>
+          <w:rFonts w:cs="Segoe UI"/>
+        </w:rPr>
+        <w:t>manage</w:t>
+      </w:r>
+      <w:proofErr w:type="gramEnd"/>
     </w:p>
     <w:p>
       <w:pPr>
@@ -1639,7 +2426,25 @@
         <w:rPr>
           <w:rFonts w:cs="Segoe UI"/>
         </w:rPr>
-        <w:t>Insure the data remains secure and located in the proper geographic region to insure compliance</w:t>
+        <w:t>Ensure</w:t>
+      </w:r>
+      <w:r>
+        <w:rPr>
+          <w:rFonts w:cs="Segoe UI"/>
+        </w:rPr>
+        <w:t xml:space="preserve"> the data remains secure and located in the proper geographic region to </w:t>
+      </w:r>
+      <w:r>
+        <w:rPr>
+          <w:rFonts w:cs="Segoe UI"/>
+        </w:rPr>
+        <w:t>ensure</w:t>
+      </w:r>
+      <w:r>
+        <w:rPr>
+          <w:rFonts w:cs="Segoe UI"/>
+        </w:rPr>
+        <w:t xml:space="preserve"> compliance</w:t>
       </w:r>
       <w:r>
         <w:rPr>
@@ -1695,8 +2500,16 @@
         <w:rPr>
           <w:rFonts w:cs="Segoe UI"/>
         </w:rPr>
-        <w:t>Give consultants a simplified, mobile centric process for entering sale details and customer contact information</w:t>
-      </w:r>
+        <w:t xml:space="preserve">Give consultants a simplified, mobile centric process for entering sale details and customer contact </w:t>
+      </w:r>
+      <w:proofErr w:type="gramStart"/>
+      <w:r>
+        <w:rPr>
+          <w:rFonts w:cs="Segoe UI"/>
+        </w:rPr>
+        <w:t>information</w:t>
+      </w:r>
+      <w:proofErr w:type="gramEnd"/>
     </w:p>
     <w:p>
       <w:pPr>
@@ -1770,11 +2583,33 @@
         </w:rPr>
       </w:pPr>
       <w:bookmarkStart w:id="16" w:name="_Toc492640587"/>
+      <w:proofErr w:type="gramStart"/>
       <w:r>
         <w:rPr>
           <w:rFonts w:cs="Segoe UI"/>
         </w:rPr>
-        <w:t>We’re a little confused- what is the Microsoft Cloud and how do the big pieces fit together? How do they relate to what we do with our on-premise laptops and devices?</w:t>
+        <w:t>We’re</w:t>
+      </w:r>
+      <w:proofErr w:type="gramEnd"/>
+      <w:r>
+        <w:rPr>
+          <w:rFonts w:cs="Segoe UI"/>
+        </w:rPr>
+        <w:t xml:space="preserve"> a little confused- what is the Microsoft Cloud and how do the big pieces fit together? How do they relate to what we do with our </w:t>
+      </w:r>
+      <w:proofErr w:type="gramStart"/>
+      <w:r>
+        <w:rPr>
+          <w:rFonts w:cs="Segoe UI"/>
+        </w:rPr>
+        <w:t>on-premise</w:t>
+      </w:r>
+      <w:proofErr w:type="gramEnd"/>
+      <w:r>
+        <w:rPr>
+          <w:rFonts w:cs="Segoe UI"/>
+        </w:rPr>
+        <w:t xml:space="preserve"> laptops and devices?</w:t>
       </w:r>
     </w:p>
     <w:p>
@@ -1817,7 +2652,21 @@
         <w:rPr>
           <w:rFonts w:cs="Segoe UI"/>
         </w:rPr>
-        <w:t xml:space="preserve"> my own data center, it’s more secure there.</w:t>
+        <w:t xml:space="preserve"> my own data center, </w:t>
+      </w:r>
+      <w:proofErr w:type="gramStart"/>
+      <w:r>
+        <w:rPr>
+          <w:rFonts w:cs="Segoe UI"/>
+        </w:rPr>
+        <w:t>it’s</w:t>
+      </w:r>
+      <w:proofErr w:type="gramEnd"/>
+      <w:r>
+        <w:rPr>
+          <w:rFonts w:cs="Segoe UI"/>
+        </w:rPr>
+        <w:t xml:space="preserve"> more secure there.</w:t>
       </w:r>
     </w:p>
     <w:p>
@@ -1836,21 +2685,21 @@
         <w:rPr>
           <w:rFonts w:cs="Segoe UI"/>
         </w:rPr>
-        <w:t xml:space="preserve">I like to purchase software one and use it for a while.  I’m not so sure about a subscription, is it </w:t>
+        <w:t xml:space="preserve">I like to purchase software one and use it for a while.  </w:t>
       </w:r>
       <w:proofErr w:type="gramStart"/>
       <w:r>
         <w:rPr>
           <w:rFonts w:cs="Segoe UI"/>
         </w:rPr>
-        <w:t>really worth it</w:t>
+        <w:t>I’m</w:t>
       </w:r>
       <w:proofErr w:type="gramEnd"/>
       <w:r>
         <w:rPr>
           <w:rFonts w:cs="Segoe UI"/>
         </w:rPr>
-        <w:t>?</w:t>
+        <w:t xml:space="preserve"> not so sure about a subscription, is it really worth it?</w:t>
       </w:r>
     </w:p>
     <w:p>
@@ -1865,11 +2714,19 @@
           <w:rFonts w:cs="Segoe UI"/>
         </w:rPr>
       </w:pPr>
+      <w:proofErr w:type="gramStart"/>
       <w:r>
         <w:rPr>
           <w:rFonts w:cs="Segoe UI"/>
         </w:rPr>
-        <w:t>It’s the “cloud” how can I be sure where my data is stored for compliance?</w:t>
+        <w:t>It’s</w:t>
+      </w:r>
+      <w:proofErr w:type="gramEnd"/>
+      <w:r>
+        <w:rPr>
+          <w:rFonts w:cs="Segoe UI"/>
+        </w:rPr>
+        <w:t xml:space="preserve"> the “cloud” how can I be sure where my data is stored for compliance?</w:t>
       </w:r>
     </w:p>
     <w:p>
@@ -1921,7 +2778,21 @@
         <w:rPr>
           <w:rFonts w:cs="Segoe UI"/>
         </w:rPr>
-        <w:t xml:space="preserve">We are concerned about the cost to create and update mobile applications for our consultants. We aren’t interested adding a web development department. </w:t>
+        <w:t xml:space="preserve">We are concerned about the cost to create and update mobile applications for our consultants. We </w:t>
+      </w:r>
+      <w:proofErr w:type="gramStart"/>
+      <w:r>
+        <w:rPr>
+          <w:rFonts w:cs="Segoe UI"/>
+        </w:rPr>
+        <w:t>aren’t</w:t>
+      </w:r>
+      <w:proofErr w:type="gramEnd"/>
+      <w:r>
+        <w:rPr>
+          <w:rFonts w:cs="Segoe UI"/>
+        </w:rPr>
+        <w:t xml:space="preserve"> interested adding a web development department. </w:t>
       </w:r>
     </w:p>
     <w:p>
@@ -1971,7 +2842,7 @@
       <w:bookmarkStart w:id="18" w:name="_Toc492640501"/>
       <w:bookmarkStart w:id="19" w:name="_Toc492640588"/>
       <w:bookmarkStart w:id="20" w:name="_Toc492652747"/>
-      <w:bookmarkStart w:id="21" w:name="_Toc526767790"/>
+      <w:bookmarkStart w:id="21" w:name="_Toc526154540"/>
       <w:bookmarkEnd w:id="16"/>
       <w:r>
         <w:rPr>
@@ -1993,13 +2864,19 @@
         <w:rPr>
           <w:rFonts w:eastAsia="Times New Roman"/>
         </w:rPr>
-        <w:t xml:space="preserve"> solution</w:t>
+        <w:t xml:space="preserve"> </w:t>
       </w:r>
       <w:bookmarkEnd w:id="17"/>
       <w:bookmarkEnd w:id="18"/>
       <w:bookmarkEnd w:id="19"/>
       <w:bookmarkEnd w:id="20"/>
       <w:bookmarkEnd w:id="21"/>
+      <w:r>
+        <w:rPr>
+          <w:rFonts w:eastAsia="Times New Roman"/>
+        </w:rPr>
+        <w:t>solution.</w:t>
+      </w:r>
     </w:p>
     <w:p>
       <w:pPr>
@@ -2323,24 +3200,32 @@
         <w:spacing w:after="40" w:line="250" w:lineRule="auto"/>
         <w:ind w:right="13"/>
         <w:rPr>
+          <w:ins w:id="22" w:author="Author"/>
           <w:rFonts w:cs="Segoe UI"/>
         </w:rPr>
       </w:pPr>
+      <w:ins w:id="23" w:author="Author">
+        <w:r>
+          <w:rPr>
+            <w:rFonts w:cs="Segoe UI"/>
+          </w:rPr>
+          <w:t>Desktop deployment – How can Microsoft 365</w:t>
+        </w:r>
+      </w:ins>
       <w:r>
         <w:rPr>
           <w:rFonts w:cs="Segoe UI"/>
         </w:rPr>
-        <w:t>Desktop deployment – How can Microsoft 365 Help with the IT Staff delivering workstations to users quicker and standardizing on hardware for the varying roles within the company?</w:t>
-      </w:r>
-    </w:p>
-    <w:p>
-      <w:pPr>
-        <w:spacing w:after="40" w:line="250" w:lineRule="auto"/>
-        <w:ind w:right="13"/>
-        <w:rPr>
-          <w:rFonts w:cs="Segoe UI"/>
-        </w:rPr>
-      </w:pPr>
+        <w:t xml:space="preserve"> and/or the Power Platform</w:t>
+      </w:r>
+      <w:ins w:id="24" w:author="Author">
+        <w:r>
+          <w:rPr>
+            <w:rFonts w:cs="Segoe UI"/>
+          </w:rPr>
+          <w:t xml:space="preserve"> Help with the IT Staff delivering workstations to users quicker and standardizing on hardware for the varying roles within the company?</w:t>
+        </w:r>
+      </w:ins>
     </w:p>
     <w:p>
       <w:pPr>
@@ -2352,23 +3237,18 @@
         <w:spacing w:after="40" w:line="250" w:lineRule="auto"/>
         <w:ind w:right="13"/>
         <w:rPr>
+          <w:ins w:id="25" w:author="Author"/>
           <w:rFonts w:cs="Segoe UI"/>
         </w:rPr>
       </w:pPr>
-      <w:r>
-        <w:rPr>
-          <w:rFonts w:cs="Segoe UI"/>
-        </w:rPr>
-        <w:t>How would you leverage the Microsoft Cloud to replace the current file share B4U has in place?</w:t>
-      </w:r>
-    </w:p>
-    <w:p>
-      <w:pPr>
-        <w:pStyle w:val="ListParagraph"/>
-        <w:rPr>
-          <w:rFonts w:cs="Segoe UI"/>
-        </w:rPr>
-      </w:pPr>
+      <w:ins w:id="26" w:author="Author">
+        <w:r>
+          <w:rPr>
+            <w:rFonts w:cs="Segoe UI"/>
+          </w:rPr>
+          <w:t>How would you leverage the Microsoft Cloud to replace the current file share B4U has in place?</w:t>
+        </w:r>
+      </w:ins>
     </w:p>
     <w:p>
       <w:pPr>
@@ -2380,23 +3260,32 @@
         <w:spacing w:after="40" w:line="250" w:lineRule="auto"/>
         <w:ind w:right="13"/>
         <w:rPr>
+          <w:ins w:id="27" w:author="Author"/>
           <w:rFonts w:cs="Segoe UI"/>
         </w:rPr>
       </w:pPr>
+      <w:ins w:id="28" w:author="Author">
+        <w:r>
+          <w:rPr>
+            <w:rFonts w:cs="Segoe UI"/>
+          </w:rPr>
+          <w:t>B4U has several different “types” of people that need to communicate with each other. How can Microsoft 365</w:t>
+        </w:r>
+      </w:ins>
       <w:r>
         <w:rPr>
           <w:rFonts w:cs="Segoe UI"/>
         </w:rPr>
-        <w:t>B4U has several different “types” of people that need to communicate with each other. How can Microsoft 365 be used to improve communication between them all?</w:t>
-      </w:r>
-    </w:p>
-    <w:p>
-      <w:pPr>
-        <w:pStyle w:val="ListParagraph"/>
-        <w:rPr>
-          <w:rFonts w:cs="Segoe UI"/>
-        </w:rPr>
-      </w:pPr>
+        <w:t xml:space="preserve"> and/or the Power Platform</w:t>
+      </w:r>
+      <w:ins w:id="29" w:author="Author">
+        <w:r>
+          <w:rPr>
+            <w:rFonts w:cs="Segoe UI"/>
+          </w:rPr>
+          <w:t xml:space="preserve"> be used to improve communication between them all?</w:t>
+        </w:r>
+      </w:ins>
     </w:p>
     <w:p>
       <w:pPr>
@@ -2411,20 +3300,14 @@
           <w:rFonts w:cs="Segoe UI"/>
         </w:rPr>
       </w:pPr>
-      <w:r>
-        <w:rPr>
-          <w:rFonts w:cs="Segoe UI"/>
-        </w:rPr>
-        <w:t>What services in Microsoft 365 can be used to alleviate the issues of the aging Exchange server and support growth going forward?</w:t>
-      </w:r>
-    </w:p>
-    <w:p>
-      <w:pPr>
-        <w:pStyle w:val="ListParagraph"/>
-        <w:rPr>
-          <w:rFonts w:cs="Segoe UI"/>
-        </w:rPr>
-      </w:pPr>
+      <w:ins w:id="30" w:author="Author">
+        <w:r>
+          <w:rPr>
+            <w:rFonts w:cs="Segoe UI"/>
+          </w:rPr>
+          <w:t>What services in Microsoft 365 can be used to alleviate the issues of the aging Exchange server and support growth going forward?</w:t>
+        </w:r>
+      </w:ins>
     </w:p>
     <w:p>
       <w:pPr>
@@ -2436,6 +3319,7 @@
         <w:spacing w:after="40" w:line="250" w:lineRule="auto"/>
         <w:ind w:right="13"/>
         <w:rPr>
+          <w:ins w:id="31" w:author="Author"/>
           <w:rFonts w:cs="Segoe UI"/>
         </w:rPr>
       </w:pPr>
@@ -2443,16 +3327,8 @@
         <w:rPr>
           <w:rFonts w:cs="Segoe UI"/>
         </w:rPr>
-        <w:t>How can Microsoft 365 be leveraged to support the other initiatives going on within the company?</w:t>
-      </w:r>
-    </w:p>
-    <w:p>
-      <w:pPr>
-        <w:pStyle w:val="ListParagraph"/>
-        <w:rPr>
-          <w:rFonts w:cs="Segoe UI"/>
-        </w:rPr>
-      </w:pPr>
+        <w:t xml:space="preserve">What apps offered in the Power Platform might be used to support onboarding new employees? </w:t>
+      </w:r>
     </w:p>
     <w:p>
       <w:pPr>
@@ -2464,14 +3340,59 @@
         <w:spacing w:after="40" w:line="250" w:lineRule="auto"/>
         <w:ind w:right="13"/>
         <w:rPr>
+          <w:ins w:id="32" w:author="Author"/>
           <w:rFonts w:cs="Segoe UI"/>
         </w:rPr>
       </w:pPr>
-      <w:r>
+      <w:ins w:id="33" w:author="Author">
+        <w:r>
+          <w:rPr>
+            <w:rFonts w:cs="Segoe UI"/>
+          </w:rPr>
+          <w:t>How can Microsoft 365 be leveraged to support the other initiatives going on within the company?</w:t>
+        </w:r>
+      </w:ins>
+    </w:p>
+    <w:p>
+      <w:pPr>
+        <w:pStyle w:val="ListParagraph"/>
+        <w:numPr>
+          <w:ilvl w:val="0"/>
+          <w:numId w:val="33"/>
+        </w:numPr>
+        <w:spacing w:after="40" w:line="250" w:lineRule="auto"/>
+        <w:ind w:right="13"/>
         <w:rPr>
           <w:rFonts w:cs="Segoe UI"/>
         </w:rPr>
-        <w:t>B4U has several security and regulatory requirements for their organization. What can you use in Microsoft 365 to help insure all these requirements are met?</w:t>
+      </w:pPr>
+      <w:ins w:id="34" w:author="Author">
+        <w:r>
+          <w:rPr>
+            <w:rFonts w:cs="Segoe UI"/>
+          </w:rPr>
+          <w:t>B4U has several security and regulatory requirements for their organization. What can you use in Microsoft 365 to help insure all these requirements are met?</w:t>
+        </w:r>
+      </w:ins>
+    </w:p>
+    <w:p>
+      <w:pPr>
+        <w:pStyle w:val="ListParagraph"/>
+        <w:numPr>
+          <w:ilvl w:val="0"/>
+          <w:numId w:val="33"/>
+        </w:numPr>
+        <w:spacing w:after="40" w:line="250" w:lineRule="auto"/>
+        <w:ind w:right="13"/>
+        <w:rPr>
+          <w:rFonts w:cs="Segoe UI"/>
+        </w:rPr>
+      </w:pPr>
+      <w:r>
+        <w:rPr>
+          <w:rFonts w:cs="Segoe UI"/>
+        </w:rPr>
+        <w:t>B4U would like to modernize their analytics capabilities. What Power Platform tools could you use to support this?</w:t>
       </w:r>
     </w:p>
     <w:p>
@@ -2577,7 +3498,6 @@
           <w:i/>
           <w:iCs/>
         </w:rPr>
-        <w:lastRenderedPageBreak/>
         <w:t>Azure – Security</w:t>
       </w:r>
     </w:p>
@@ -2618,6 +3538,7 @@
         <w:rPr>
           <w:rFonts w:cs="Segoe UI"/>
         </w:rPr>
+        <w:lastRenderedPageBreak/>
         <w:t xml:space="preserve">What are </w:t>
       </w:r>
       <w:r>
@@ -2688,11 +3609,9 @@
       <w:r>
         <w:t xml:space="preserve">For the servers that are not replaced directly by </w:t>
       </w:r>
-      <w:proofErr w:type="gramStart"/>
-      <w:r>
-        <w:t>cloud based</w:t>
-      </w:r>
-      <w:proofErr w:type="gramEnd"/>
+      <w:r>
+        <w:t>cloud-based</w:t>
+      </w:r>
       <w:r>
         <w:t xml:space="preserve"> services how will we deploy them to the cloud?</w:t>
       </w:r>
@@ -2745,9 +3664,6 @@
         <w:ind w:left="-5" w:right="2628"/>
         <w:rPr>
           <w:rFonts w:eastAsia="Times New Roman" w:cs="Segoe UI"/>
-          <w:b/>
-          <w:bCs/>
-          <w:color w:val="000000"/>
           <w:szCs w:val="20"/>
         </w:rPr>
       </w:pPr>
@@ -2760,23 +3676,6 @@
           <w:szCs w:val="20"/>
         </w:rPr>
         <w:t>Prepare</w:t>
-      </w:r>
-    </w:p>
-    <w:p>
-      <w:pPr>
-        <w:spacing w:after="161" w:line="240" w:lineRule="auto"/>
-        <w:ind w:left="-5" w:right="2628"/>
-        <w:rPr>
-          <w:rFonts w:eastAsia="Times New Roman" w:cs="Segoe UI"/>
-          <w:szCs w:val="20"/>
-        </w:rPr>
-      </w:pPr>
-      <w:r>
-        <w:rPr>
-          <w:rFonts w:eastAsia="Times New Roman" w:cs="Segoe UI"/>
-          <w:szCs w:val="20"/>
-        </w:rPr>
-        <w:t>Timeframe: 15 minutes</w:t>
       </w:r>
     </w:p>
     <w:p>
@@ -2936,6 +3835,9 @@
           <w:sz w:val="28"/>
         </w:rPr>
       </w:pPr>
+      <w:r>
+        <w:br w:type="page"/>
+      </w:r>
     </w:p>
     <w:p>
       <w:pPr>
@@ -2944,22 +3846,23 @@
           <w:rFonts w:eastAsia="Times New Roman"/>
         </w:rPr>
       </w:pPr>
-      <w:bookmarkStart w:id="22" w:name="_Toc492638970"/>
-      <w:bookmarkStart w:id="23" w:name="_Toc492640502"/>
-      <w:bookmarkStart w:id="24" w:name="_Toc492640594"/>
-      <w:bookmarkStart w:id="25" w:name="_Toc492652748"/>
-      <w:bookmarkStart w:id="26" w:name="_Toc526767791"/>
+      <w:bookmarkStart w:id="35" w:name="_Toc492638970"/>
+      <w:bookmarkStart w:id="36" w:name="_Toc492640502"/>
+      <w:bookmarkStart w:id="37" w:name="_Toc492640594"/>
+      <w:bookmarkStart w:id="38" w:name="_Toc492652748"/>
+      <w:bookmarkStart w:id="39" w:name="_Toc526154541"/>
       <w:r>
         <w:rPr>
           <w:rFonts w:eastAsia="Times New Roman"/>
         </w:rPr>
+        <w:lastRenderedPageBreak/>
         <w:t>Step 3: Present the solution</w:t>
       </w:r>
-      <w:bookmarkEnd w:id="22"/>
-      <w:bookmarkEnd w:id="23"/>
-      <w:bookmarkEnd w:id="24"/>
-      <w:bookmarkEnd w:id="25"/>
-      <w:bookmarkEnd w:id="26"/>
+      <w:bookmarkEnd w:id="35"/>
+      <w:bookmarkEnd w:id="36"/>
+      <w:bookmarkEnd w:id="37"/>
+      <w:bookmarkEnd w:id="38"/>
+      <w:bookmarkEnd w:id="39"/>
     </w:p>
     <w:p>
       <w:pPr>
@@ -3148,7 +4051,25 @@
           <w:color w:val="000000"/>
           <w:szCs w:val="20"/>
         </w:rPr>
-        <w:t>One table is the Microsoft team and the other table is the customer.</w:t>
+        <w:t xml:space="preserve">One table is the Microsoft </w:t>
+      </w:r>
+      <w:proofErr w:type="gramStart"/>
+      <w:r>
+        <w:rPr>
+          <w:rFonts w:eastAsia="Times New Roman" w:cs="Segoe UI"/>
+          <w:color w:val="000000"/>
+          <w:szCs w:val="20"/>
+        </w:rPr>
+        <w:t>team</w:t>
+      </w:r>
+      <w:proofErr w:type="gramEnd"/>
+      <w:r>
+        <w:rPr>
+          <w:rFonts w:eastAsia="Times New Roman" w:cs="Segoe UI"/>
+          <w:color w:val="000000"/>
+          <w:szCs w:val="20"/>
+        </w:rPr>
+        <w:t xml:space="preserve"> and the other table is the customer.</w:t>
       </w:r>
     </w:p>
     <w:p>
@@ -3282,17 +4203,106 @@
       <w:pPr>
         <w:pStyle w:val="Heading2"/>
         <w:rPr>
+          <w:color w:val="000000"/>
+          <w14:textFill>
+            <w14:solidFill>
+              <w14:srgbClr w14:val="000000">
+                <w14:lumMod w14:val="75000"/>
+              </w14:srgbClr>
+            </w14:solidFill>
+          </w14:textFill>
+        </w:rPr>
+      </w:pPr>
+      <w:bookmarkStart w:id="40" w:name="_Toc492640595"/>
+      <w:bookmarkStart w:id="41" w:name="_Toc492652749"/>
+      <w:r>
+        <w:br w:type="page"/>
+      </w:r>
+      <w:bookmarkStart w:id="42" w:name="_Toc526154542"/>
+      <w:r>
+        <w:lastRenderedPageBreak/>
+        <w:t>Wrap-up</w:t>
+      </w:r>
+      <w:bookmarkEnd w:id="40"/>
+      <w:bookmarkEnd w:id="41"/>
+      <w:bookmarkEnd w:id="42"/>
+      <w:r>
+        <w:t xml:space="preserve"> </w:t>
+      </w:r>
+    </w:p>
+    <w:p>
+      <w:pPr>
+        <w:spacing w:after="202" w:line="240" w:lineRule="auto"/>
+        <w:ind w:right="13"/>
+        <w:rPr>
+          <w:rFonts w:eastAsia="Times New Roman" w:cs="Segoe UI"/>
+          <w:szCs w:val="20"/>
+        </w:rPr>
+      </w:pPr>
+      <w:r>
+        <w:rPr>
+          <w:rFonts w:eastAsia="Times New Roman" w:cs="Segoe UI"/>
+          <w:color w:val="000000"/>
+          <w:szCs w:val="20"/>
+        </w:rPr>
+        <w:t xml:space="preserve">Timeframe: </w:t>
+      </w:r>
+      <w:r>
+        <w:rPr>
+          <w:rFonts w:eastAsia="Times New Roman" w:cs="Segoe UI"/>
+          <w:color w:val="000000"/>
+          <w:szCs w:val="20"/>
+        </w:rPr>
+        <w:t>15</w:t>
+      </w:r>
+      <w:r>
+        <w:rPr>
+          <w:rFonts w:eastAsia="Times New Roman" w:cs="Segoe UI"/>
+          <w:color w:val="000000"/>
+          <w:szCs w:val="20"/>
+        </w:rPr>
+        <w:t xml:space="preserve"> minutes </w:t>
+      </w:r>
+    </w:p>
+    <w:p>
+      <w:pPr>
+        <w:numPr>
+          <w:ilvl w:val="0"/>
+          <w:numId w:val="6"/>
+        </w:numPr>
+        <w:spacing w:after="0" w:line="240" w:lineRule="auto"/>
+        <w:ind w:left="735" w:right="123"/>
+        <w:textAlignment w:val="baseline"/>
+        <w:rPr>
+          <w:rFonts w:eastAsia="Times New Roman" w:cs="Segoe UI"/>
+          <w:color w:val="000000"/>
+          <w:szCs w:val="20"/>
+        </w:rPr>
+      </w:pPr>
+      <w:r>
+        <w:rPr>
+          <w:rFonts w:eastAsia="Times New Roman" w:cs="Segoe UI"/>
+          <w:color w:val="000000"/>
+          <w:szCs w:val="20"/>
+        </w:rPr>
+        <w:t xml:space="preserve">Tables reconvene with the larger group to hear a SME share the preferred solution for the case study. </w:t>
+      </w:r>
+    </w:p>
+    <w:p>
+      <w:pPr>
+        <w:pStyle w:val="Heading2"/>
+        <w:rPr>
           <w:rFonts w:eastAsia="Times New Roman"/>
         </w:rPr>
       </w:pPr>
-      <w:bookmarkStart w:id="27" w:name="_Toc492640596"/>
+      <w:bookmarkStart w:id="43" w:name="_Toc492640596"/>
       <w:r>
         <w:rPr>
           <w:rFonts w:eastAsia="Times New Roman"/>
         </w:rPr>
         <w:br w:type="page"/>
       </w:r>
-      <w:bookmarkStart w:id="28" w:name="_Toc526767793"/>
+      <w:bookmarkStart w:id="44" w:name="_Toc526154543"/>
       <w:r>
         <w:rPr>
           <w:rFonts w:eastAsia="Times New Roman"/>
@@ -3300,8 +4310,8 @@
         <w:lastRenderedPageBreak/>
         <w:t>Additional references</w:t>
       </w:r>
-      <w:bookmarkEnd w:id="27"/>
-      <w:bookmarkEnd w:id="28"/>
+      <w:bookmarkEnd w:id="43"/>
+      <w:bookmarkEnd w:id="44"/>
     </w:p>
     <w:tbl>
       <w:tblPr>
@@ -3352,7 +4362,7 @@
                 <w:szCs w:val="20"/>
               </w:rPr>
             </w:pPr>
-            <w:bookmarkStart w:id="29" w:name="_Toc492640597"/>
+            <w:bookmarkStart w:id="45" w:name="_Toc492640597"/>
             <w:r>
               <w:rPr>
                 <w:rFonts w:eastAsia="Times New Roman" w:cs="Segoe UI"/>
@@ -3361,9 +4371,10 @@
                 <w:color w:val="3B3838"/>
                 <w:szCs w:val="20"/>
               </w:rPr>
+              <w:lastRenderedPageBreak/>
               <w:t>Item</w:t>
             </w:r>
-            <w:bookmarkEnd w:id="29"/>
+            <w:bookmarkEnd w:id="45"/>
             <w:r>
               <w:rPr>
                 <w:rFonts w:eastAsia="Times New Roman" w:cs="Segoe UI"/>
@@ -3404,7 +4415,7 @@
                 <w:szCs w:val="20"/>
               </w:rPr>
             </w:pPr>
-            <w:bookmarkStart w:id="30" w:name="_Toc492640598"/>
+            <w:bookmarkStart w:id="46" w:name="_Toc492640598"/>
             <w:r>
               <w:rPr>
                 <w:rFonts w:eastAsia="Times New Roman" w:cs="Segoe UI"/>
@@ -3415,7 +4426,7 @@
               </w:rPr>
               <w:t>Description</w:t>
             </w:r>
-            <w:bookmarkEnd w:id="30"/>
+            <w:bookmarkEnd w:id="46"/>
             <w:r>
               <w:rPr>
                 <w:rFonts w:eastAsia="Times New Roman" w:cs="Segoe UI"/>
@@ -3457,7 +4468,7 @@
                 <w:szCs w:val="20"/>
               </w:rPr>
             </w:pPr>
-            <w:bookmarkStart w:id="31" w:name="_Toc492640599"/>
+            <w:bookmarkStart w:id="47" w:name="_Toc492640599"/>
             <w:r>
               <w:rPr>
                 <w:rFonts w:eastAsia="Times New Roman" w:cs="Segoe UI"/>
@@ -3468,7 +4479,7 @@
               </w:rPr>
               <w:t>Links</w:t>
             </w:r>
-            <w:bookmarkEnd w:id="31"/>
+            <w:bookmarkEnd w:id="47"/>
             <w:r>
               <w:rPr>
                 <w:rFonts w:eastAsia="Times New Roman" w:cs="Segoe UI"/>
@@ -3814,9 +4825,6 @@
             <w:pPr>
               <w:spacing w:after="0" w:line="240" w:lineRule="auto"/>
               <w:ind w:left="1"/>
-              <w:rPr>
-                <w:rFonts w:cs="Segoe UI"/>
-              </w:rPr>
             </w:pPr>
             <w:hyperlink r:id="rId17" w:history="1">
               <w:r>
@@ -3932,9 +4940,6 @@
             <w:pPr>
               <w:spacing w:after="0" w:line="240" w:lineRule="auto"/>
               <w:ind w:left="1"/>
-              <w:rPr>
-                <w:rFonts w:cs="Segoe UI"/>
-              </w:rPr>
             </w:pPr>
             <w:hyperlink r:id="rId18" w:history="1">
               <w:r>
@@ -3990,7 +4995,14 @@
                 <w:rFonts w:cs="Segoe UI"/>
                 <w:color w:val="3B3838"/>
               </w:rPr>
-              <w:t>Office 365 Enterprise</w:t>
+              <w:t xml:space="preserve">Office </w:t>
+            </w:r>
+            <w:r>
+              <w:rPr>
+                <w:rFonts w:cs="Segoe UI"/>
+                <w:color w:val="3B3838"/>
+              </w:rPr>
+              <w:t>documentation for admins and IT professionals</w:t>
             </w:r>
           </w:p>
         </w:tc>
@@ -4026,7 +5038,30 @@
                 <w:rFonts w:cs="Segoe UI"/>
                 <w:color w:val="3B3838"/>
               </w:rPr>
-              <w:t>Documentation for Office. Office 365, the Server Products, Desktop Office, Security and Compliance. The starting place for all documentation Office related.</w:t>
+              <w:t>Documentation for Office</w:t>
+            </w:r>
+            <w:r>
+              <w:rPr>
+                <w:rFonts w:cs="Segoe UI"/>
+                <w:color w:val="3B3838"/>
+              </w:rPr>
+              <w:t xml:space="preserve"> products and services. Both on-premises and </w:t>
+            </w:r>
+            <w:proofErr w:type="spellStart"/>
+            <w:r>
+              <w:rPr>
+                <w:rFonts w:cs="Segoe UI"/>
+                <w:color w:val="3B3838"/>
+              </w:rPr>
+              <w:t>ain</w:t>
+            </w:r>
+            <w:proofErr w:type="spellEnd"/>
+            <w:r>
+              <w:rPr>
+                <w:rFonts w:cs="Segoe UI"/>
+                <w:color w:val="3B3838"/>
+              </w:rPr>
+              <w:t xml:space="preserve"> the cloud</w:t>
             </w:r>
           </w:p>
         </w:tc>
@@ -4050,11 +5085,8 @@
             <w:pPr>
               <w:spacing w:after="0" w:line="240" w:lineRule="auto"/>
               <w:ind w:left="1"/>
-              <w:rPr>
-                <w:rFonts w:cs="Segoe UI"/>
-              </w:rPr>
             </w:pPr>
-            <w:hyperlink r:id="rId19" w:history="1">
+            <w:hyperlink r:id="rId19" w:anchor="pivot=home&amp;panel=home-all" w:history="1">
               <w:r>
                 <w:rPr>
                   <w:rStyle w:val="Hyperlink"/>
@@ -4168,9 +5200,6 @@
             <w:pPr>
               <w:spacing w:after="0" w:line="240" w:lineRule="auto"/>
               <w:ind w:left="1"/>
-              <w:rPr>
-                <w:rFonts w:cs="Segoe UI"/>
-              </w:rPr>
             </w:pPr>
             <w:hyperlink r:id="rId20" w:history="1">
               <w:r>
@@ -4286,9 +5315,6 @@
             <w:pPr>
               <w:spacing w:after="0" w:line="240" w:lineRule="auto"/>
               <w:ind w:left="1"/>
-              <w:rPr>
-                <w:rFonts w:cs="Segoe UI"/>
-              </w:rPr>
             </w:pPr>
             <w:hyperlink r:id="rId21" w:history="1">
               <w:r>
@@ -4404,9 +5430,6 @@
             <w:pPr>
               <w:spacing w:after="0" w:line="240" w:lineRule="auto"/>
               <w:ind w:left="1"/>
-              <w:rPr>
-                <w:rFonts w:cs="Segoe UI"/>
-              </w:rPr>
             </w:pPr>
             <w:hyperlink r:id="rId22" w:history="1">
               <w:r>
@@ -4462,14 +5485,7 @@
                 <w:rFonts w:cs="Segoe UI"/>
                 <w:color w:val="3B3838"/>
               </w:rPr>
-              <w:t>Windows 10 Autop</w:t>
-            </w:r>
-            <w:r>
-              <w:rPr>
-                <w:rFonts w:cs="Segoe UI"/>
-                <w:color w:val="3B3838"/>
-              </w:rPr>
-              <w:t>ilot</w:t>
+              <w:t>Windows 10 Autopilot</w:t>
             </w:r>
           </w:p>
         </w:tc>
@@ -4505,7 +5521,21 @@
                 <w:rFonts w:cs="Segoe UI"/>
                 <w:color w:val="3B3838"/>
               </w:rPr>
-              <w:t>Over of Windows Autopilot and navigation to additional documentation about Autopilot</w:t>
+              <w:t>Over</w:t>
+            </w:r>
+            <w:r>
+              <w:rPr>
+                <w:rFonts w:cs="Segoe UI"/>
+                <w:color w:val="3B3838"/>
+              </w:rPr>
+              <w:t>view</w:t>
+            </w:r>
+            <w:r>
+              <w:rPr>
+                <w:rFonts w:cs="Segoe UI"/>
+                <w:color w:val="3B3838"/>
+              </w:rPr>
+              <w:t xml:space="preserve"> of Windows Autopilot and navigation to additional documentation about Autopilot</w:t>
             </w:r>
           </w:p>
         </w:tc>
@@ -4529,9 +5559,6 @@
             <w:pPr>
               <w:spacing w:after="0" w:line="240" w:lineRule="auto"/>
               <w:ind w:left="1"/>
-              <w:rPr>
-                <w:rFonts w:cs="Segoe UI"/>
-              </w:rPr>
             </w:pPr>
             <w:hyperlink r:id="rId23" w:history="1">
               <w:r>
@@ -4665,9 +5692,6 @@
             <w:pPr>
               <w:spacing w:after="0" w:line="240" w:lineRule="auto"/>
               <w:ind w:left="1"/>
-              <w:rPr>
-                <w:rFonts w:cs="Segoe UI"/>
-              </w:rPr>
             </w:pPr>
           </w:p>
         </w:tc>
@@ -4768,9 +5792,6 @@
             <w:pPr>
               <w:spacing w:after="0" w:line="240" w:lineRule="auto"/>
               <w:ind w:left="1"/>
-              <w:rPr>
-                <w:rFonts w:cs="Segoe UI"/>
-              </w:rPr>
             </w:pPr>
             <w:hyperlink r:id="rId25" w:history="1">
               <w:r>
@@ -4886,9 +5907,6 @@
             <w:pPr>
               <w:spacing w:after="0" w:line="240" w:lineRule="auto"/>
               <w:ind w:left="1"/>
-              <w:rPr>
-                <w:rFonts w:cs="Segoe UI"/>
-              </w:rPr>
             </w:pPr>
             <w:hyperlink r:id="rId26" w:history="1">
               <w:r>
@@ -4899,14 +5917,879 @@
                 <w:t>https://docs.microsoft.com/en-us/dynamics365/customer-engagement/sales-enterprise/overview</w:t>
               </w:r>
             </w:hyperlink>
-            <w:r>
+          </w:p>
+        </w:tc>
+      </w:tr>
+      <w:tr>
+        <w:trPr>
+          <w:trHeight w:val="534"/>
+        </w:trPr>
+        <w:tc>
+          <w:tcPr>
+            <w:tcW w:w="1972" w:type="dxa"/>
+            <w:tcBorders>
+              <w:top w:val="single" w:sz="6" w:space="0" w:color="000000"/>
+              <w:left w:val="single" w:sz="6" w:space="0" w:color="000000"/>
+              <w:bottom w:val="single" w:sz="6" w:space="0" w:color="000000"/>
+              <w:right w:val="single" w:sz="6" w:space="0" w:color="000000"/>
+            </w:tcBorders>
+            <w:tcMar>
+              <w:top w:w="0" w:type="dxa"/>
+              <w:left w:w="120" w:type="dxa"/>
+              <w:bottom w:w="0" w:type="dxa"/>
+              <w:right w:w="120" w:type="dxa"/>
+            </w:tcMar>
+          </w:tcPr>
+          <w:p>
+            <w:pPr>
+              <w:keepNext/>
+              <w:keepLines/>
+              <w:spacing w:after="0" w:line="240" w:lineRule="auto"/>
+              <w:outlineLvl w:val="4"/>
               <w:rPr>
                 <w:rFonts w:cs="Segoe UI"/>
-              </w:rPr>
+                <w:color w:val="3B3838"/>
+              </w:rPr>
+            </w:pPr>
+            <w:r>
+              <w:rPr>
+                <w:rFonts w:cs="Segoe UI"/>
+                <w:color w:val="3B3838"/>
+              </w:rPr>
+              <w:t>Power Apps</w:t>
+            </w:r>
+          </w:p>
+        </w:tc>
+        <w:tc>
+          <w:tcPr>
+            <w:tcW w:w="4590" w:type="dxa"/>
+            <w:tcBorders>
+              <w:top w:val="single" w:sz="6" w:space="0" w:color="000000"/>
+              <w:left w:val="single" w:sz="6" w:space="0" w:color="000000"/>
+              <w:bottom w:val="single" w:sz="6" w:space="0" w:color="000000"/>
+              <w:right w:val="single" w:sz="6" w:space="0" w:color="000000"/>
+            </w:tcBorders>
+            <w:tcMar>
+              <w:top w:w="0" w:type="dxa"/>
+              <w:left w:w="120" w:type="dxa"/>
+              <w:bottom w:w="0" w:type="dxa"/>
+              <w:right w:w="120" w:type="dxa"/>
+            </w:tcMar>
+          </w:tcPr>
+          <w:p>
+            <w:pPr>
+              <w:keepNext/>
+              <w:keepLines/>
+              <w:spacing w:after="0" w:line="240" w:lineRule="auto"/>
+              <w:outlineLvl w:val="4"/>
+              <w:rPr>
+                <w:rFonts w:cs="Segoe UI"/>
+                <w:color w:val="3B3838"/>
+              </w:rPr>
+            </w:pPr>
+            <w:r>
+              <w:rPr>
+                <w:rFonts w:cs="Segoe UI"/>
+                <w:color w:val="3B3838"/>
+              </w:rPr>
+              <w:t>Power Apps Documentation</w:t>
+            </w:r>
+          </w:p>
+        </w:tc>
+        <w:tc>
+          <w:tcPr>
+            <w:tcW w:w="4270" w:type="dxa"/>
+            <w:tcBorders>
+              <w:top w:val="single" w:sz="6" w:space="0" w:color="000000"/>
+              <w:left w:val="single" w:sz="6" w:space="0" w:color="000000"/>
+              <w:bottom w:val="single" w:sz="6" w:space="0" w:color="000000"/>
+              <w:right w:val="single" w:sz="6" w:space="0" w:color="000000"/>
+            </w:tcBorders>
+            <w:tcMar>
+              <w:top w:w="0" w:type="dxa"/>
+              <w:left w:w="120" w:type="dxa"/>
+              <w:bottom w:w="0" w:type="dxa"/>
+              <w:right w:w="120" w:type="dxa"/>
+            </w:tcMar>
+          </w:tcPr>
+          <w:p>
+            <w:pPr>
+              <w:spacing w:after="0" w:line="240" w:lineRule="auto"/>
+              <w:ind w:left="1"/>
+            </w:pPr>
+            <w:hyperlink r:id="rId27" w:history="1">
+              <w:r>
+                <w:rPr>
+                  <w:rStyle w:val="Hyperlink"/>
+                </w:rPr>
+                <w:t>https://docs.microsoft.com/en-us/powerapps/</w:t>
+              </w:r>
+            </w:hyperlink>
+          </w:p>
+        </w:tc>
+      </w:tr>
+      <w:tr>
+        <w:trPr>
+          <w:trHeight w:val="534"/>
+        </w:trPr>
+        <w:tc>
+          <w:tcPr>
+            <w:tcW w:w="1972" w:type="dxa"/>
+            <w:tcBorders>
+              <w:top w:val="single" w:sz="6" w:space="0" w:color="000000"/>
+              <w:left w:val="single" w:sz="6" w:space="0" w:color="000000"/>
+              <w:bottom w:val="single" w:sz="6" w:space="0" w:color="000000"/>
+              <w:right w:val="single" w:sz="6" w:space="0" w:color="000000"/>
+            </w:tcBorders>
+            <w:tcMar>
+              <w:top w:w="0" w:type="dxa"/>
+              <w:left w:w="120" w:type="dxa"/>
+              <w:bottom w:w="0" w:type="dxa"/>
+              <w:right w:w="120" w:type="dxa"/>
+            </w:tcMar>
+          </w:tcPr>
+          <w:p>
+            <w:pPr>
+              <w:keepNext/>
+              <w:keepLines/>
+              <w:spacing w:after="0" w:line="240" w:lineRule="auto"/>
+              <w:outlineLvl w:val="4"/>
+              <w:rPr>
+                <w:rFonts w:cs="Segoe UI"/>
+                <w:color w:val="3B3838"/>
+              </w:rPr>
+            </w:pPr>
+            <w:r>
+              <w:rPr>
+                <w:rFonts w:cs="Segoe UI"/>
+                <w:color w:val="3B3838"/>
+              </w:rPr>
+              <w:t>Power Platform</w:t>
+            </w:r>
+          </w:p>
+        </w:tc>
+        <w:tc>
+          <w:tcPr>
+            <w:tcW w:w="4590" w:type="dxa"/>
+            <w:tcBorders>
+              <w:top w:val="single" w:sz="6" w:space="0" w:color="000000"/>
+              <w:left w:val="single" w:sz="6" w:space="0" w:color="000000"/>
+              <w:bottom w:val="single" w:sz="6" w:space="0" w:color="000000"/>
+              <w:right w:val="single" w:sz="6" w:space="0" w:color="000000"/>
+            </w:tcBorders>
+            <w:tcMar>
+              <w:top w:w="0" w:type="dxa"/>
+              <w:left w:w="120" w:type="dxa"/>
+              <w:bottom w:w="0" w:type="dxa"/>
+              <w:right w:w="120" w:type="dxa"/>
+            </w:tcMar>
+          </w:tcPr>
+          <w:p>
+            <w:pPr>
+              <w:keepNext/>
+              <w:keepLines/>
+              <w:spacing w:after="0" w:line="240" w:lineRule="auto"/>
+              <w:outlineLvl w:val="4"/>
+              <w:rPr>
+                <w:rFonts w:cs="Segoe UI"/>
+                <w:color w:val="3B3838"/>
+              </w:rPr>
+            </w:pPr>
+            <w:r>
+              <w:rPr>
+                <w:rFonts w:cs="Segoe UI"/>
+                <w:color w:val="3B3838"/>
+              </w:rPr>
+              <w:t>Power Platform Documentation</w:t>
+            </w:r>
+          </w:p>
+        </w:tc>
+        <w:tc>
+          <w:tcPr>
+            <w:tcW w:w="4270" w:type="dxa"/>
+            <w:tcBorders>
+              <w:top w:val="single" w:sz="6" w:space="0" w:color="000000"/>
+              <w:left w:val="single" w:sz="6" w:space="0" w:color="000000"/>
+              <w:bottom w:val="single" w:sz="6" w:space="0" w:color="000000"/>
+              <w:right w:val="single" w:sz="6" w:space="0" w:color="000000"/>
+            </w:tcBorders>
+            <w:tcMar>
+              <w:top w:w="0" w:type="dxa"/>
+              <w:left w:w="120" w:type="dxa"/>
+              <w:bottom w:w="0" w:type="dxa"/>
+              <w:right w:w="120" w:type="dxa"/>
+            </w:tcMar>
+          </w:tcPr>
+          <w:p>
+            <w:pPr>
+              <w:spacing w:after="0" w:line="240" w:lineRule="auto"/>
+              <w:ind w:left="1"/>
+            </w:pPr>
+            <w:hyperlink r:id="rId28" w:history="1">
+              <w:r>
+                <w:rPr>
+                  <w:rStyle w:val="Hyperlink"/>
+                </w:rPr>
+                <w:t>https://docs.microsoft.com/en-us/powerapps/</w:t>
+              </w:r>
+            </w:hyperlink>
+          </w:p>
+        </w:tc>
+      </w:tr>
+      <w:tr>
+        <w:trPr>
+          <w:trHeight w:val="534"/>
+        </w:trPr>
+        <w:tc>
+          <w:tcPr>
+            <w:tcW w:w="1972" w:type="dxa"/>
+            <w:tcBorders>
+              <w:top w:val="single" w:sz="6" w:space="0" w:color="000000"/>
+              <w:left w:val="single" w:sz="6" w:space="0" w:color="000000"/>
+              <w:bottom w:val="single" w:sz="6" w:space="0" w:color="000000"/>
+              <w:right w:val="single" w:sz="6" w:space="0" w:color="000000"/>
+            </w:tcBorders>
+            <w:tcMar>
+              <w:top w:w="0" w:type="dxa"/>
+              <w:left w:w="120" w:type="dxa"/>
+              <w:bottom w:w="0" w:type="dxa"/>
+              <w:right w:w="120" w:type="dxa"/>
+            </w:tcMar>
+          </w:tcPr>
+          <w:p>
+            <w:pPr>
+              <w:keepNext/>
+              <w:keepLines/>
+              <w:spacing w:after="0" w:line="240" w:lineRule="auto"/>
+              <w:outlineLvl w:val="4"/>
+              <w:rPr>
+                <w:rFonts w:cs="Segoe UI"/>
+                <w:color w:val="3B3838"/>
+              </w:rPr>
+            </w:pPr>
+            <w:r>
+              <w:rPr>
+                <w:rFonts w:cs="Segoe UI"/>
+                <w:color w:val="3B3838"/>
+              </w:rPr>
+              <w:t xml:space="preserve">Power Automate </w:t>
+            </w:r>
+          </w:p>
+        </w:tc>
+        <w:tc>
+          <w:tcPr>
+            <w:tcW w:w="4590" w:type="dxa"/>
+            <w:tcBorders>
+              <w:top w:val="single" w:sz="6" w:space="0" w:color="000000"/>
+              <w:left w:val="single" w:sz="6" w:space="0" w:color="000000"/>
+              <w:bottom w:val="single" w:sz="6" w:space="0" w:color="000000"/>
+              <w:right w:val="single" w:sz="6" w:space="0" w:color="000000"/>
+            </w:tcBorders>
+            <w:tcMar>
+              <w:top w:w="0" w:type="dxa"/>
+              <w:left w:w="120" w:type="dxa"/>
+              <w:bottom w:w="0" w:type="dxa"/>
+              <w:right w:w="120" w:type="dxa"/>
+            </w:tcMar>
+          </w:tcPr>
+          <w:p>
+            <w:pPr>
+              <w:keepNext/>
+              <w:keepLines/>
+              <w:spacing w:after="0" w:line="240" w:lineRule="auto"/>
+              <w:outlineLvl w:val="4"/>
+              <w:rPr>
+                <w:rFonts w:cs="Segoe UI"/>
+                <w:color w:val="3B3838"/>
+              </w:rPr>
+            </w:pPr>
+            <w:r>
+              <w:rPr>
+                <w:rFonts w:cs="Segoe UI"/>
+                <w:color w:val="3B3838"/>
+              </w:rPr>
+              <w:t>Power Automate Documentation</w:t>
+            </w:r>
+          </w:p>
+        </w:tc>
+        <w:tc>
+          <w:tcPr>
+            <w:tcW w:w="4270" w:type="dxa"/>
+            <w:tcBorders>
+              <w:top w:val="single" w:sz="6" w:space="0" w:color="000000"/>
+              <w:left w:val="single" w:sz="6" w:space="0" w:color="000000"/>
+              <w:bottom w:val="single" w:sz="6" w:space="0" w:color="000000"/>
+              <w:right w:val="single" w:sz="6" w:space="0" w:color="000000"/>
+            </w:tcBorders>
+            <w:tcMar>
+              <w:top w:w="0" w:type="dxa"/>
+              <w:left w:w="120" w:type="dxa"/>
+              <w:bottom w:w="0" w:type="dxa"/>
+              <w:right w:w="120" w:type="dxa"/>
+            </w:tcMar>
+          </w:tcPr>
+          <w:p>
+            <w:pPr>
+              <w:spacing w:after="0" w:line="240" w:lineRule="auto"/>
+              <w:ind w:left="1"/>
+            </w:pPr>
+            <w:hyperlink r:id="rId29" w:history="1">
+              <w:r>
+                <w:rPr>
+                  <w:rStyle w:val="Hyperlink"/>
+                </w:rPr>
+                <w:t>https://docs.microsoft.com/en-us/power-automate/</w:t>
+              </w:r>
+            </w:hyperlink>
+          </w:p>
+        </w:tc>
+      </w:tr>
+      <w:tr>
+        <w:trPr>
+          <w:trHeight w:val="534"/>
+        </w:trPr>
+        <w:tc>
+          <w:tcPr>
+            <w:tcW w:w="1972" w:type="dxa"/>
+            <w:tcBorders>
+              <w:top w:val="single" w:sz="6" w:space="0" w:color="000000"/>
+              <w:left w:val="single" w:sz="6" w:space="0" w:color="000000"/>
+              <w:bottom w:val="single" w:sz="6" w:space="0" w:color="000000"/>
+              <w:right w:val="single" w:sz="6" w:space="0" w:color="000000"/>
+            </w:tcBorders>
+            <w:tcMar>
+              <w:top w:w="0" w:type="dxa"/>
+              <w:left w:w="120" w:type="dxa"/>
+              <w:bottom w:w="0" w:type="dxa"/>
+              <w:right w:w="120" w:type="dxa"/>
+            </w:tcMar>
+          </w:tcPr>
+          <w:p>
+            <w:pPr>
+              <w:keepNext/>
+              <w:keepLines/>
+              <w:spacing w:after="0" w:line="240" w:lineRule="auto"/>
+              <w:outlineLvl w:val="4"/>
+              <w:rPr>
+                <w:rFonts w:cs="Segoe UI"/>
+                <w:color w:val="3B3838"/>
+              </w:rPr>
+            </w:pPr>
+            <w:r>
+              <w:rPr>
+                <w:rFonts w:cs="Segoe UI"/>
+                <w:color w:val="3B3838"/>
+              </w:rPr>
+              <w:t>Power Virtual Agent</w:t>
+            </w:r>
+          </w:p>
+        </w:tc>
+        <w:tc>
+          <w:tcPr>
+            <w:tcW w:w="4590" w:type="dxa"/>
+            <w:tcBorders>
+              <w:top w:val="single" w:sz="6" w:space="0" w:color="000000"/>
+              <w:left w:val="single" w:sz="6" w:space="0" w:color="000000"/>
+              <w:bottom w:val="single" w:sz="6" w:space="0" w:color="000000"/>
+              <w:right w:val="single" w:sz="6" w:space="0" w:color="000000"/>
+            </w:tcBorders>
+            <w:tcMar>
+              <w:top w:w="0" w:type="dxa"/>
+              <w:left w:w="120" w:type="dxa"/>
+              <w:bottom w:w="0" w:type="dxa"/>
+              <w:right w:w="120" w:type="dxa"/>
+            </w:tcMar>
+          </w:tcPr>
+          <w:p>
+            <w:pPr>
+              <w:keepNext/>
+              <w:keepLines/>
+              <w:spacing w:after="0" w:line="240" w:lineRule="auto"/>
+              <w:outlineLvl w:val="4"/>
+              <w:rPr>
+                <w:rFonts w:cs="Segoe UI"/>
+                <w:color w:val="3B3838"/>
+              </w:rPr>
+            </w:pPr>
+            <w:r>
+              <w:rPr>
+                <w:rFonts w:cs="Segoe UI"/>
+                <w:color w:val="3B3838"/>
+              </w:rPr>
+              <w:t>Power Virtual Agent Documentation</w:t>
+            </w:r>
+          </w:p>
+        </w:tc>
+        <w:tc>
+          <w:tcPr>
+            <w:tcW w:w="4270" w:type="dxa"/>
+            <w:tcBorders>
+              <w:top w:val="single" w:sz="6" w:space="0" w:color="000000"/>
+              <w:left w:val="single" w:sz="6" w:space="0" w:color="000000"/>
+              <w:bottom w:val="single" w:sz="6" w:space="0" w:color="000000"/>
+              <w:right w:val="single" w:sz="6" w:space="0" w:color="000000"/>
+            </w:tcBorders>
+            <w:tcMar>
+              <w:top w:w="0" w:type="dxa"/>
+              <w:left w:w="120" w:type="dxa"/>
+              <w:bottom w:w="0" w:type="dxa"/>
+              <w:right w:w="120" w:type="dxa"/>
+            </w:tcMar>
+          </w:tcPr>
+          <w:p>
+            <w:pPr>
+              <w:spacing w:after="0" w:line="240" w:lineRule="auto"/>
+              <w:ind w:left="1"/>
+            </w:pPr>
+            <w:hyperlink r:id="rId30" w:history="1">
+              <w:r>
+                <w:rPr>
+                  <w:rStyle w:val="Hyperlink"/>
+                </w:rPr>
+                <w:t>https://docs.microsoft.com/en-us/power-virtual-agents/</w:t>
+              </w:r>
+            </w:hyperlink>
+          </w:p>
+        </w:tc>
+      </w:tr>
+      <w:tr>
+        <w:trPr>
+          <w:trHeight w:val="534"/>
+        </w:trPr>
+        <w:tc>
+          <w:tcPr>
+            <w:tcW w:w="1972" w:type="dxa"/>
+            <w:tcBorders>
+              <w:top w:val="single" w:sz="6" w:space="0" w:color="000000"/>
+              <w:left w:val="single" w:sz="6" w:space="0" w:color="000000"/>
+              <w:bottom w:val="single" w:sz="6" w:space="0" w:color="000000"/>
+              <w:right w:val="single" w:sz="6" w:space="0" w:color="000000"/>
+            </w:tcBorders>
+            <w:tcMar>
+              <w:top w:w="0" w:type="dxa"/>
+              <w:left w:w="120" w:type="dxa"/>
+              <w:bottom w:w="0" w:type="dxa"/>
+              <w:right w:w="120" w:type="dxa"/>
+            </w:tcMar>
+          </w:tcPr>
+          <w:p>
+            <w:pPr>
+              <w:keepNext/>
+              <w:keepLines/>
+              <w:spacing w:after="0" w:line="240" w:lineRule="auto"/>
+              <w:outlineLvl w:val="4"/>
+              <w:rPr>
+                <w:rFonts w:cs="Segoe UI"/>
+                <w:color w:val="3B3838"/>
+              </w:rPr>
+            </w:pPr>
+            <w:r>
+              <w:rPr>
+                <w:rFonts w:cs="Segoe UI"/>
+                <w:color w:val="3B3838"/>
+              </w:rPr>
+              <w:t>Power BI</w:t>
+            </w:r>
+          </w:p>
+        </w:tc>
+        <w:tc>
+          <w:tcPr>
+            <w:tcW w:w="4590" w:type="dxa"/>
+            <w:tcBorders>
+              <w:top w:val="single" w:sz="6" w:space="0" w:color="000000"/>
+              <w:left w:val="single" w:sz="6" w:space="0" w:color="000000"/>
+              <w:bottom w:val="single" w:sz="6" w:space="0" w:color="000000"/>
+              <w:right w:val="single" w:sz="6" w:space="0" w:color="000000"/>
+            </w:tcBorders>
+            <w:tcMar>
+              <w:top w:w="0" w:type="dxa"/>
+              <w:left w:w="120" w:type="dxa"/>
+              <w:bottom w:w="0" w:type="dxa"/>
+              <w:right w:w="120" w:type="dxa"/>
+            </w:tcMar>
+          </w:tcPr>
+          <w:p>
+            <w:pPr>
+              <w:keepNext/>
+              <w:keepLines/>
+              <w:spacing w:after="0" w:line="240" w:lineRule="auto"/>
+              <w:outlineLvl w:val="4"/>
+              <w:rPr>
+                <w:rFonts w:cs="Segoe UI"/>
+                <w:color w:val="3B3838"/>
+              </w:rPr>
+            </w:pPr>
+            <w:r>
+              <w:rPr>
+                <w:rFonts w:cs="Segoe UI"/>
+                <w:color w:val="3B3838"/>
+              </w:rPr>
+              <w:t>Power BI Documentation</w:t>
+            </w:r>
+          </w:p>
+        </w:tc>
+        <w:tc>
+          <w:tcPr>
+            <w:tcW w:w="4270" w:type="dxa"/>
+            <w:tcBorders>
+              <w:top w:val="single" w:sz="6" w:space="0" w:color="000000"/>
+              <w:left w:val="single" w:sz="6" w:space="0" w:color="000000"/>
+              <w:bottom w:val="single" w:sz="6" w:space="0" w:color="000000"/>
+              <w:right w:val="single" w:sz="6" w:space="0" w:color="000000"/>
+            </w:tcBorders>
+            <w:tcMar>
+              <w:top w:w="0" w:type="dxa"/>
+              <w:left w:w="120" w:type="dxa"/>
+              <w:bottom w:w="0" w:type="dxa"/>
+              <w:right w:w="120" w:type="dxa"/>
+            </w:tcMar>
+          </w:tcPr>
+          <w:p>
+            <w:pPr>
+              <w:spacing w:after="0" w:line="240" w:lineRule="auto"/>
+              <w:ind w:left="1"/>
+            </w:pPr>
+            <w:hyperlink r:id="rId31" w:history="1">
+              <w:r>
+                <w:rPr>
+                  <w:rStyle w:val="Hyperlink"/>
+                </w:rPr>
+                <w:t>https://docs.microsoft.com/en-us/power-bi/</w:t>
+              </w:r>
+            </w:hyperlink>
+          </w:p>
+        </w:tc>
+      </w:tr>
+      <w:tr>
+        <w:trPr>
+          <w:trHeight w:val="534"/>
+        </w:trPr>
+        <w:tc>
+          <w:tcPr>
+            <w:tcW w:w="1972" w:type="dxa"/>
+            <w:tcBorders>
+              <w:top w:val="single" w:sz="6" w:space="0" w:color="000000"/>
+              <w:left w:val="single" w:sz="6" w:space="0" w:color="000000"/>
+              <w:bottom w:val="single" w:sz="6" w:space="0" w:color="000000"/>
+              <w:right w:val="single" w:sz="6" w:space="0" w:color="000000"/>
+            </w:tcBorders>
+            <w:tcMar>
+              <w:top w:w="0" w:type="dxa"/>
+              <w:left w:w="120" w:type="dxa"/>
+              <w:bottom w:w="0" w:type="dxa"/>
+              <w:right w:w="120" w:type="dxa"/>
+            </w:tcMar>
+          </w:tcPr>
+          <w:p>
+            <w:pPr>
+              <w:keepNext/>
+              <w:keepLines/>
+              <w:spacing w:after="0" w:line="240" w:lineRule="auto"/>
+              <w:outlineLvl w:val="4"/>
+              <w:rPr>
+                <w:rFonts w:cs="Segoe UI"/>
+                <w:color w:val="3B3838"/>
+              </w:rPr>
+            </w:pPr>
+            <w:r>
+              <w:rPr>
+                <w:rFonts w:cs="Segoe UI"/>
+                <w:color w:val="3B3838"/>
+              </w:rPr>
+              <w:t>Azure Networking</w:t>
+            </w:r>
+          </w:p>
+        </w:tc>
+        <w:tc>
+          <w:tcPr>
+            <w:tcW w:w="4590" w:type="dxa"/>
+            <w:tcBorders>
+              <w:top w:val="single" w:sz="6" w:space="0" w:color="000000"/>
+              <w:left w:val="single" w:sz="6" w:space="0" w:color="000000"/>
+              <w:bottom w:val="single" w:sz="6" w:space="0" w:color="000000"/>
+              <w:right w:val="single" w:sz="6" w:space="0" w:color="000000"/>
+            </w:tcBorders>
+            <w:tcMar>
+              <w:top w:w="0" w:type="dxa"/>
+              <w:left w:w="120" w:type="dxa"/>
+              <w:bottom w:w="0" w:type="dxa"/>
+              <w:right w:w="120" w:type="dxa"/>
+            </w:tcMar>
+          </w:tcPr>
+          <w:p>
+            <w:pPr>
+              <w:keepNext/>
+              <w:keepLines/>
+              <w:spacing w:after="0" w:line="240" w:lineRule="auto"/>
+              <w:outlineLvl w:val="4"/>
+              <w:rPr>
+                <w:rFonts w:cs="Segoe UI"/>
+                <w:color w:val="3B3838"/>
+              </w:rPr>
+            </w:pPr>
+            <w:r>
+              <w:rPr>
+                <w:rFonts w:cs="Segoe UI"/>
+                <w:color w:val="3B3838"/>
+              </w:rPr>
+              <w:t>Choose a solution for connecting an on-premises network to Azure</w:t>
+            </w:r>
+          </w:p>
+        </w:tc>
+        <w:tc>
+          <w:tcPr>
+            <w:tcW w:w="4270" w:type="dxa"/>
+            <w:tcBorders>
+              <w:top w:val="single" w:sz="6" w:space="0" w:color="000000"/>
+              <w:left w:val="single" w:sz="6" w:space="0" w:color="000000"/>
+              <w:bottom w:val="single" w:sz="6" w:space="0" w:color="000000"/>
+              <w:right w:val="single" w:sz="6" w:space="0" w:color="000000"/>
+            </w:tcBorders>
+            <w:tcMar>
+              <w:top w:w="0" w:type="dxa"/>
+              <w:left w:w="120" w:type="dxa"/>
+              <w:bottom w:w="0" w:type="dxa"/>
+              <w:right w:w="120" w:type="dxa"/>
+            </w:tcMar>
+          </w:tcPr>
+          <w:p>
+            <w:pPr>
+              <w:spacing w:after="0" w:line="240" w:lineRule="auto"/>
+              <w:ind w:left="1"/>
+            </w:pPr>
+            <w:hyperlink r:id="rId32" w:history="1">
+              <w:r>
+                <w:rPr>
+                  <w:rStyle w:val="Hyperlink"/>
+                </w:rPr>
+                <w:t>https://docs.microsoft.com/en-us/azure/architecture/reference-architectures/hybrid-networking/</w:t>
+              </w:r>
+            </w:hyperlink>
+            <w:r>
               <w:t xml:space="preserve"> </w:t>
             </w:r>
-            <w:bookmarkStart w:id="32" w:name="_GoBack"/>
-            <w:bookmarkEnd w:id="32"/>
+          </w:p>
+        </w:tc>
+      </w:tr>
+      <w:tr>
+        <w:trPr>
+          <w:trHeight w:val="534"/>
+        </w:trPr>
+        <w:tc>
+          <w:tcPr>
+            <w:tcW w:w="1972" w:type="dxa"/>
+            <w:tcBorders>
+              <w:top w:val="single" w:sz="6" w:space="0" w:color="000000"/>
+              <w:left w:val="single" w:sz="6" w:space="0" w:color="000000"/>
+              <w:bottom w:val="single" w:sz="6" w:space="0" w:color="000000"/>
+              <w:right w:val="single" w:sz="6" w:space="0" w:color="000000"/>
+            </w:tcBorders>
+            <w:tcMar>
+              <w:top w:w="0" w:type="dxa"/>
+              <w:left w:w="120" w:type="dxa"/>
+              <w:bottom w:w="0" w:type="dxa"/>
+              <w:right w:w="120" w:type="dxa"/>
+            </w:tcMar>
+          </w:tcPr>
+          <w:p>
+            <w:pPr>
+              <w:keepNext/>
+              <w:keepLines/>
+              <w:spacing w:after="0" w:line="240" w:lineRule="auto"/>
+              <w:outlineLvl w:val="4"/>
+              <w:rPr>
+                <w:rFonts w:cs="Segoe UI"/>
+                <w:color w:val="3B3838"/>
+              </w:rPr>
+            </w:pPr>
+            <w:r>
+              <w:rPr>
+                <w:rFonts w:cs="Segoe UI"/>
+                <w:color w:val="3B3838"/>
+              </w:rPr>
+              <w:t>Azure Migrate</w:t>
+            </w:r>
+          </w:p>
+        </w:tc>
+        <w:tc>
+          <w:tcPr>
+            <w:tcW w:w="4590" w:type="dxa"/>
+            <w:tcBorders>
+              <w:top w:val="single" w:sz="6" w:space="0" w:color="000000"/>
+              <w:left w:val="single" w:sz="6" w:space="0" w:color="000000"/>
+              <w:bottom w:val="single" w:sz="6" w:space="0" w:color="000000"/>
+              <w:right w:val="single" w:sz="6" w:space="0" w:color="000000"/>
+            </w:tcBorders>
+            <w:tcMar>
+              <w:top w:w="0" w:type="dxa"/>
+              <w:left w:w="120" w:type="dxa"/>
+              <w:bottom w:w="0" w:type="dxa"/>
+              <w:right w:w="120" w:type="dxa"/>
+            </w:tcMar>
+          </w:tcPr>
+          <w:p>
+            <w:pPr>
+              <w:keepNext/>
+              <w:keepLines/>
+              <w:spacing w:after="0" w:line="240" w:lineRule="auto"/>
+              <w:outlineLvl w:val="4"/>
+              <w:rPr>
+                <w:rFonts w:cs="Segoe UI"/>
+                <w:color w:val="3B3838"/>
+              </w:rPr>
+            </w:pPr>
+            <w:r>
+              <w:rPr>
+                <w:rFonts w:cs="Segoe UI"/>
+                <w:color w:val="3B3838"/>
+              </w:rPr>
+              <w:t>Migration Servers and Data to Azure</w:t>
+            </w:r>
+          </w:p>
+        </w:tc>
+        <w:tc>
+          <w:tcPr>
+            <w:tcW w:w="4270" w:type="dxa"/>
+            <w:tcBorders>
+              <w:top w:val="single" w:sz="6" w:space="0" w:color="000000"/>
+              <w:left w:val="single" w:sz="6" w:space="0" w:color="000000"/>
+              <w:bottom w:val="single" w:sz="6" w:space="0" w:color="000000"/>
+              <w:right w:val="single" w:sz="6" w:space="0" w:color="000000"/>
+            </w:tcBorders>
+            <w:tcMar>
+              <w:top w:w="0" w:type="dxa"/>
+              <w:left w:w="120" w:type="dxa"/>
+              <w:bottom w:w="0" w:type="dxa"/>
+              <w:right w:w="120" w:type="dxa"/>
+            </w:tcMar>
+          </w:tcPr>
+          <w:p>
+            <w:pPr>
+              <w:spacing w:after="0" w:line="240" w:lineRule="auto"/>
+              <w:ind w:left="1"/>
+            </w:pPr>
+            <w:hyperlink r:id="rId33" w:history="1">
+              <w:r>
+                <w:rPr>
+                  <w:rStyle w:val="Hyperlink"/>
+                </w:rPr>
+                <w:t>https://docs.microsoft.com/en-us/azure/migrate/</w:t>
+              </w:r>
+            </w:hyperlink>
+            <w:r>
+              <w:t xml:space="preserve"> </w:t>
+            </w:r>
+          </w:p>
+        </w:tc>
+      </w:tr>
+      <w:tr>
+        <w:trPr>
+          <w:trHeight w:val="534"/>
+        </w:trPr>
+        <w:tc>
+          <w:tcPr>
+            <w:tcW w:w="1972" w:type="dxa"/>
+            <w:tcBorders>
+              <w:top w:val="single" w:sz="6" w:space="0" w:color="000000"/>
+              <w:left w:val="single" w:sz="6" w:space="0" w:color="000000"/>
+              <w:bottom w:val="single" w:sz="6" w:space="0" w:color="000000"/>
+              <w:right w:val="single" w:sz="6" w:space="0" w:color="000000"/>
+            </w:tcBorders>
+            <w:tcMar>
+              <w:top w:w="0" w:type="dxa"/>
+              <w:left w:w="120" w:type="dxa"/>
+              <w:bottom w:w="0" w:type="dxa"/>
+              <w:right w:w="120" w:type="dxa"/>
+            </w:tcMar>
+          </w:tcPr>
+          <w:p>
+            <w:pPr>
+              <w:keepNext/>
+              <w:keepLines/>
+              <w:spacing w:after="0" w:line="240" w:lineRule="auto"/>
+              <w:outlineLvl w:val="4"/>
+              <w:rPr>
+                <w:rFonts w:cs="Segoe UI"/>
+                <w:color w:val="3B3838"/>
+              </w:rPr>
+            </w:pPr>
+            <w:r>
+              <w:rPr>
+                <w:rFonts w:cs="Segoe UI"/>
+                <w:color w:val="3B3838"/>
+              </w:rPr>
+              <w:t>Azure Databases</w:t>
+            </w:r>
+          </w:p>
+        </w:tc>
+        <w:tc>
+          <w:tcPr>
+            <w:tcW w:w="4590" w:type="dxa"/>
+            <w:tcBorders>
+              <w:top w:val="single" w:sz="6" w:space="0" w:color="000000"/>
+              <w:left w:val="single" w:sz="6" w:space="0" w:color="000000"/>
+              <w:bottom w:val="single" w:sz="6" w:space="0" w:color="000000"/>
+              <w:right w:val="single" w:sz="6" w:space="0" w:color="000000"/>
+            </w:tcBorders>
+            <w:tcMar>
+              <w:top w:w="0" w:type="dxa"/>
+              <w:left w:w="120" w:type="dxa"/>
+              <w:bottom w:w="0" w:type="dxa"/>
+              <w:right w:w="120" w:type="dxa"/>
+            </w:tcMar>
+          </w:tcPr>
+          <w:p>
+            <w:pPr>
+              <w:keepNext/>
+              <w:keepLines/>
+              <w:spacing w:after="0" w:line="240" w:lineRule="auto"/>
+              <w:outlineLvl w:val="4"/>
+              <w:rPr>
+                <w:rFonts w:cs="Segoe UI"/>
+                <w:color w:val="3B3838"/>
+              </w:rPr>
+            </w:pPr>
+            <w:r>
+              <w:rPr>
+                <w:rFonts w:cs="Segoe UI"/>
+                <w:color w:val="3B3838"/>
+              </w:rPr>
+              <w:t>Find the data base product you need</w:t>
+            </w:r>
+          </w:p>
+        </w:tc>
+        <w:tc>
+          <w:tcPr>
+            <w:tcW w:w="4270" w:type="dxa"/>
+            <w:tcBorders>
+              <w:top w:val="single" w:sz="6" w:space="0" w:color="000000"/>
+              <w:left w:val="single" w:sz="6" w:space="0" w:color="000000"/>
+              <w:bottom w:val="single" w:sz="6" w:space="0" w:color="000000"/>
+              <w:right w:val="single" w:sz="6" w:space="0" w:color="000000"/>
+            </w:tcBorders>
+            <w:tcMar>
+              <w:top w:w="0" w:type="dxa"/>
+              <w:left w:w="120" w:type="dxa"/>
+              <w:bottom w:w="0" w:type="dxa"/>
+              <w:right w:w="120" w:type="dxa"/>
+            </w:tcMar>
+          </w:tcPr>
+          <w:p>
+            <w:pPr>
+              <w:spacing w:after="0" w:line="240" w:lineRule="auto"/>
+              <w:ind w:left="1"/>
+            </w:pPr>
+            <w:hyperlink r:id="rId34" w:history="1">
+              <w:r>
+                <w:rPr>
+                  <w:rStyle w:val="Hyperlink"/>
+                </w:rPr>
+                <w:t>https://azure.microsoft.com/en-us/product-categories/databases</w:t>
+              </w:r>
+            </w:hyperlink>
+            <w:r>
+              <w:t xml:space="preserve"> </w:t>
+            </w:r>
           </w:p>
         </w:tc>
       </w:tr>
@@ -4918,12 +6801,18 @@
           <w:szCs w:val="20"/>
         </w:rPr>
       </w:pPr>
+      <w:r>
+        <w:rPr>
+          <w:szCs w:val="20"/>
+        </w:rPr>
+        <w:br w:type="page"/>
+      </w:r>
     </w:p>
     <w:sectPr>
-      <w:headerReference w:type="even" r:id="rId27"/>
-      <w:headerReference w:type="default" r:id="rId28"/>
-      <w:footerReference w:type="even" r:id="rId29"/>
-      <w:footerReference w:type="default" r:id="rId30"/>
+      <w:headerReference w:type="even" r:id="rId35"/>
+      <w:headerReference w:type="default" r:id="rId36"/>
+      <w:footerReference w:type="even" r:id="rId37"/>
+      <w:footerReference w:type="default" r:id="rId38"/>
       <w:type w:val="oddPage"/>
       <w:pgSz w:w="12240" w:h="15840" w:code="1"/>
       <w:pgMar w:top="990" w:right="720" w:bottom="965" w:left="720" w:header="720" w:footer="317" w:gutter="0"/>
@@ -4936,7 +6825,7 @@
 </file>
 
 <file path=word/endnotes.xml><?xml version="1.0" encoding="utf-8"?>
-<w:endnotes xmlns:wpc="http://schemas.microsoft.com/office/word/2010/wordprocessingCanvas" xmlns:cx="http://schemas.microsoft.com/office/drawing/2014/chartex" xmlns:cx1="http://schemas.microsoft.com/office/drawing/2015/9/8/chartex" xmlns:cx2="http://schemas.microsoft.com/office/drawing/2015/10/21/chartex" xmlns:cx3="http://schemas.microsoft.com/office/drawing/2016/5/9/chartex" xmlns:cx4="http://schemas.microsoft.com/office/drawing/2016/5/10/chartex" xmlns:cx5="http://schemas.microsoft.com/office/drawing/2016/5/11/chartex" xmlns:cx6="http://schemas.microsoft.com/office/drawing/2016/5/12/chartex" xmlns:cx7="http://schemas.microsoft.com/office/drawing/2016/5/13/chartex" xmlns:cx8="http://schemas.microsoft.com/office/drawing/2016/5/14/chartex" xmlns:mc="http://schemas.openxmlformats.org/markup-compatibility/2006" xmlns:aink="http://schemas.microsoft.com/office/drawing/2016/ink" xmlns:am3d="http://schemas.microsoft.com/office/drawing/2017/model3d" xmlns:o="urn:schemas-microsoft-com:office:office" xmlns:r="http://schemas.openxmlformats.org/officeDocument/2006/relationships" xmlns:m="http://schemas.openxmlformats.org/officeDocument/2006/math" xmlns:v="urn:schemas-microsoft-com:vml" xmlns:wp14="http://schemas.microsoft.com/office/word/2010/wordprocessingDrawing" xmlns:wp="http://schemas.openxmlformats.org/drawingml/2006/wordprocessingDrawing" xmlns:w10="urn:schemas-microsoft-com:office:word" xmlns:w="http://schemas.openxmlformats.org/wordprocessingml/2006/main" xmlns:w14="http://schemas.microsoft.com/office/word/2010/wordml" xmlns:w15="http://schemas.microsoft.com/office/word/2012/wordml" xmlns:w16cid="http://schemas.microsoft.com/office/word/2016/wordml/cid" xmlns:w16se="http://schemas.microsoft.com/office/word/2015/wordml/symex" xmlns:wpg="http://schemas.microsoft.com/office/word/2010/wordprocessingGroup" xmlns:wpi="http://schemas.microsoft.com/office/word/2010/wordprocessingInk" xmlns:wne="http://schemas.microsoft.com/office/word/2006/wordml" xmlns:wps="http://schemas.microsoft.com/office/word/2010/wordprocessingShape" mc:Ignorable="w14 w15 w16se w16cid wp14">
+<w:endnotes xmlns:wpc="http://schemas.microsoft.com/office/word/2010/wordprocessingCanvas" xmlns:cx="http://schemas.microsoft.com/office/drawing/2014/chartex" xmlns:cx1="http://schemas.microsoft.com/office/drawing/2015/9/8/chartex" xmlns:cx2="http://schemas.microsoft.com/office/drawing/2015/10/21/chartex" xmlns:cx3="http://schemas.microsoft.com/office/drawing/2016/5/9/chartex" xmlns:cx4="http://schemas.microsoft.com/office/drawing/2016/5/10/chartex" xmlns:cx5="http://schemas.microsoft.com/office/drawing/2016/5/11/chartex" xmlns:cx6="http://schemas.microsoft.com/office/drawing/2016/5/12/chartex" xmlns:cx7="http://schemas.microsoft.com/office/drawing/2016/5/13/chartex" xmlns:cx8="http://schemas.microsoft.com/office/drawing/2016/5/14/chartex" xmlns:mc="http://schemas.openxmlformats.org/markup-compatibility/2006" xmlns:aink="http://schemas.microsoft.com/office/drawing/2016/ink" xmlns:am3d="http://schemas.microsoft.com/office/drawing/2017/model3d" xmlns:o="urn:schemas-microsoft-com:office:office" xmlns:r="http://schemas.openxmlformats.org/officeDocument/2006/relationships" xmlns:m="http://schemas.openxmlformats.org/officeDocument/2006/math" xmlns:v="urn:schemas-microsoft-com:vml" xmlns:wp14="http://schemas.microsoft.com/office/word/2010/wordprocessingDrawing" xmlns:wp="http://schemas.openxmlformats.org/drawingml/2006/wordprocessingDrawing" xmlns:w10="urn:schemas-microsoft-com:office:word" xmlns:w="http://schemas.openxmlformats.org/wordprocessingml/2006/main" xmlns:w14="http://schemas.microsoft.com/office/word/2010/wordml" xmlns:w15="http://schemas.microsoft.com/office/word/2012/wordml" xmlns:w16cex="http://schemas.microsoft.com/office/word/2018/wordml/cex" xmlns:w16cid="http://schemas.microsoft.com/office/word/2016/wordml/cid" xmlns:w16="http://schemas.microsoft.com/office/word/2018/wordml" xmlns:w16se="http://schemas.microsoft.com/office/word/2015/wordml/symex" xmlns:wpg="http://schemas.microsoft.com/office/word/2010/wordprocessingGroup" xmlns:wpi="http://schemas.microsoft.com/office/word/2010/wordprocessingInk" xmlns:wne="http://schemas.microsoft.com/office/word/2006/wordml" xmlns:wps="http://schemas.microsoft.com/office/word/2010/wordprocessingShape" mc:Ignorable="w14 w15 w16se w16cid w16 w16cex wp14">
   <w:endnote w:type="separator" w:id="-1">
     <w:p>
       <w:r>
@@ -4958,7 +6847,7 @@
 </file>
 
 <file path=word/footer1.xml><?xml version="1.0" encoding="utf-8"?>
-<w:ftr xmlns:wpc="http://schemas.microsoft.com/office/word/2010/wordprocessingCanvas" xmlns:cx="http://schemas.microsoft.com/office/drawing/2014/chartex" xmlns:cx1="http://schemas.microsoft.com/office/drawing/2015/9/8/chartex" xmlns:cx2="http://schemas.microsoft.com/office/drawing/2015/10/21/chartex" xmlns:cx3="http://schemas.microsoft.com/office/drawing/2016/5/9/chartex" xmlns:cx4="http://schemas.microsoft.com/office/drawing/2016/5/10/chartex" xmlns:cx5="http://schemas.microsoft.com/office/drawing/2016/5/11/chartex" xmlns:cx6="http://schemas.microsoft.com/office/drawing/2016/5/12/chartex" xmlns:cx7="http://schemas.microsoft.com/office/drawing/2016/5/13/chartex" xmlns:cx8="http://schemas.microsoft.com/office/drawing/2016/5/14/chartex" xmlns:mc="http://schemas.openxmlformats.org/markup-compatibility/2006" xmlns:aink="http://schemas.microsoft.com/office/drawing/2016/ink" xmlns:am3d="http://schemas.microsoft.com/office/drawing/2017/model3d" xmlns:o="urn:schemas-microsoft-com:office:office" xmlns:r="http://schemas.openxmlformats.org/officeDocument/2006/relationships" xmlns:m="http://schemas.openxmlformats.org/officeDocument/2006/math" xmlns:v="urn:schemas-microsoft-com:vml" xmlns:wp14="http://schemas.microsoft.com/office/word/2010/wordprocessingDrawing" xmlns:wp="http://schemas.openxmlformats.org/drawingml/2006/wordprocessingDrawing" xmlns:w10="urn:schemas-microsoft-com:office:word" xmlns:w="http://schemas.openxmlformats.org/wordprocessingml/2006/main" xmlns:w14="http://schemas.microsoft.com/office/word/2010/wordml" xmlns:w15="http://schemas.microsoft.com/office/word/2012/wordml" xmlns:w16cid="http://schemas.microsoft.com/office/word/2016/wordml/cid" xmlns:w16se="http://schemas.microsoft.com/office/word/2015/wordml/symex" xmlns:wpg="http://schemas.microsoft.com/office/word/2010/wordprocessingGroup" xmlns:wpi="http://schemas.microsoft.com/office/word/2010/wordprocessingInk" xmlns:wne="http://schemas.microsoft.com/office/word/2006/wordml" xmlns:wps="http://schemas.microsoft.com/office/word/2010/wordprocessingShape" mc:Ignorable="w14 w15 w16se w16cid wp14">
+<w:ftr xmlns:wpc="http://schemas.microsoft.com/office/word/2010/wordprocessingCanvas" xmlns:cx="http://schemas.microsoft.com/office/drawing/2014/chartex" xmlns:cx1="http://schemas.microsoft.com/office/drawing/2015/9/8/chartex" xmlns:cx2="http://schemas.microsoft.com/office/drawing/2015/10/21/chartex" xmlns:cx3="http://schemas.microsoft.com/office/drawing/2016/5/9/chartex" xmlns:cx4="http://schemas.microsoft.com/office/drawing/2016/5/10/chartex" xmlns:cx5="http://schemas.microsoft.com/office/drawing/2016/5/11/chartex" xmlns:cx6="http://schemas.microsoft.com/office/drawing/2016/5/12/chartex" xmlns:cx7="http://schemas.microsoft.com/office/drawing/2016/5/13/chartex" xmlns:cx8="http://schemas.microsoft.com/office/drawing/2016/5/14/chartex" xmlns:mc="http://schemas.openxmlformats.org/markup-compatibility/2006" xmlns:aink="http://schemas.microsoft.com/office/drawing/2016/ink" xmlns:am3d="http://schemas.microsoft.com/office/drawing/2017/model3d" xmlns:o="urn:schemas-microsoft-com:office:office" xmlns:r="http://schemas.openxmlformats.org/officeDocument/2006/relationships" xmlns:m="http://schemas.openxmlformats.org/officeDocument/2006/math" xmlns:v="urn:schemas-microsoft-com:vml" xmlns:wp14="http://schemas.microsoft.com/office/word/2010/wordprocessingDrawing" xmlns:wp="http://schemas.openxmlformats.org/drawingml/2006/wordprocessingDrawing" xmlns:w10="urn:schemas-microsoft-com:office:word" xmlns:w="http://schemas.openxmlformats.org/wordprocessingml/2006/main" xmlns:w14="http://schemas.microsoft.com/office/word/2010/wordml" xmlns:w15="http://schemas.microsoft.com/office/word/2012/wordml" xmlns:w16cex="http://schemas.microsoft.com/office/word/2018/wordml/cex" xmlns:w16cid="http://schemas.microsoft.com/office/word/2016/wordml/cid" xmlns:w16="http://schemas.microsoft.com/office/word/2018/wordml" xmlns:w16se="http://schemas.microsoft.com/office/word/2015/wordml/symex" xmlns:wpg="http://schemas.microsoft.com/office/word/2010/wordprocessingGroup" xmlns:wpi="http://schemas.microsoft.com/office/word/2010/wordprocessingInk" xmlns:wne="http://schemas.microsoft.com/office/word/2006/wordml" xmlns:wps="http://schemas.microsoft.com/office/word/2010/wordprocessingShape" mc:Ignorable="w14 w15 w16se w16cid w16 w16cex wp14">
   <w:p>
     <w:pPr>
       <w:pStyle w:val="Footer"/>
@@ -4974,10 +6863,10 @@
       <w:t xml:space="preserve"> </w:t>
     </w:r>
     <w:r>
-      <w:t>©201</w:t>
+      <w:t>©20</w:t>
     </w:r>
     <w:r>
-      <w:t>9</w:t>
+      <w:t>20</w:t>
     </w:r>
     <w:r>
       <w:t xml:space="preserve"> Microsoft Corporation</w:t>
@@ -5045,7 +6934,7 @@
 </file>
 
 <file path=word/footer2.xml><?xml version="1.0" encoding="utf-8"?>
-<w:ftr xmlns:wpc="http://schemas.microsoft.com/office/word/2010/wordprocessingCanvas" xmlns:cx="http://schemas.microsoft.com/office/drawing/2014/chartex" xmlns:cx1="http://schemas.microsoft.com/office/drawing/2015/9/8/chartex" xmlns:cx2="http://schemas.microsoft.com/office/drawing/2015/10/21/chartex" xmlns:cx3="http://schemas.microsoft.com/office/drawing/2016/5/9/chartex" xmlns:cx4="http://schemas.microsoft.com/office/drawing/2016/5/10/chartex" xmlns:cx5="http://schemas.microsoft.com/office/drawing/2016/5/11/chartex" xmlns:cx6="http://schemas.microsoft.com/office/drawing/2016/5/12/chartex" xmlns:cx7="http://schemas.microsoft.com/office/drawing/2016/5/13/chartex" xmlns:cx8="http://schemas.microsoft.com/office/drawing/2016/5/14/chartex" xmlns:mc="http://schemas.openxmlformats.org/markup-compatibility/2006" xmlns:aink="http://schemas.microsoft.com/office/drawing/2016/ink" xmlns:am3d="http://schemas.microsoft.com/office/drawing/2017/model3d" xmlns:o="urn:schemas-microsoft-com:office:office" xmlns:r="http://schemas.openxmlformats.org/officeDocument/2006/relationships" xmlns:m="http://schemas.openxmlformats.org/officeDocument/2006/math" xmlns:v="urn:schemas-microsoft-com:vml" xmlns:wp14="http://schemas.microsoft.com/office/word/2010/wordprocessingDrawing" xmlns:wp="http://schemas.openxmlformats.org/drawingml/2006/wordprocessingDrawing" xmlns:w10="urn:schemas-microsoft-com:office:word" xmlns:w="http://schemas.openxmlformats.org/wordprocessingml/2006/main" xmlns:w14="http://schemas.microsoft.com/office/word/2010/wordml" xmlns:w15="http://schemas.microsoft.com/office/word/2012/wordml" xmlns:w16cid="http://schemas.microsoft.com/office/word/2016/wordml/cid" xmlns:w16se="http://schemas.microsoft.com/office/word/2015/wordml/symex" xmlns:wpg="http://schemas.microsoft.com/office/word/2010/wordprocessingGroup" xmlns:wpi="http://schemas.microsoft.com/office/word/2010/wordprocessingInk" xmlns:wne="http://schemas.microsoft.com/office/word/2006/wordml" xmlns:wps="http://schemas.microsoft.com/office/word/2010/wordprocessingShape" mc:Ignorable="w14 w15 w16se w16cid wp14">
+<w:ftr xmlns:wpc="http://schemas.microsoft.com/office/word/2010/wordprocessingCanvas" xmlns:cx="http://schemas.microsoft.com/office/drawing/2014/chartex" xmlns:cx1="http://schemas.microsoft.com/office/drawing/2015/9/8/chartex" xmlns:cx2="http://schemas.microsoft.com/office/drawing/2015/10/21/chartex" xmlns:cx3="http://schemas.microsoft.com/office/drawing/2016/5/9/chartex" xmlns:cx4="http://schemas.microsoft.com/office/drawing/2016/5/10/chartex" xmlns:cx5="http://schemas.microsoft.com/office/drawing/2016/5/11/chartex" xmlns:cx6="http://schemas.microsoft.com/office/drawing/2016/5/12/chartex" xmlns:cx7="http://schemas.microsoft.com/office/drawing/2016/5/13/chartex" xmlns:cx8="http://schemas.microsoft.com/office/drawing/2016/5/14/chartex" xmlns:mc="http://schemas.openxmlformats.org/markup-compatibility/2006" xmlns:aink="http://schemas.microsoft.com/office/drawing/2016/ink" xmlns:am3d="http://schemas.microsoft.com/office/drawing/2017/model3d" xmlns:o="urn:schemas-microsoft-com:office:office" xmlns:r="http://schemas.openxmlformats.org/officeDocument/2006/relationships" xmlns:m="http://schemas.openxmlformats.org/officeDocument/2006/math" xmlns:v="urn:schemas-microsoft-com:vml" xmlns:wp14="http://schemas.microsoft.com/office/word/2010/wordprocessingDrawing" xmlns:wp="http://schemas.openxmlformats.org/drawingml/2006/wordprocessingDrawing" xmlns:w10="urn:schemas-microsoft-com:office:word" xmlns:w="http://schemas.openxmlformats.org/wordprocessingml/2006/main" xmlns:w14="http://schemas.microsoft.com/office/word/2010/wordml" xmlns:w15="http://schemas.microsoft.com/office/word/2012/wordml" xmlns:w16cex="http://schemas.microsoft.com/office/word/2018/wordml/cex" xmlns:w16cid="http://schemas.microsoft.com/office/word/2016/wordml/cid" xmlns:w16="http://schemas.microsoft.com/office/word/2018/wordml" xmlns:w16se="http://schemas.microsoft.com/office/word/2015/wordml/symex" xmlns:wpg="http://schemas.microsoft.com/office/word/2010/wordprocessingGroup" xmlns:wpi="http://schemas.microsoft.com/office/word/2010/wordprocessingInk" xmlns:wne="http://schemas.microsoft.com/office/word/2006/wordml" xmlns:wps="http://schemas.microsoft.com/office/word/2010/wordprocessingShape" mc:Ignorable="w14 w15 w16se w16cid w16 w16cex wp14">
   <w:sdt>
     <w:sdtPr>
       <w:id w:val="-1369914908"/>
@@ -5134,10 +7023,10 @@
           <w:tab/>
         </w:r>
         <w:r>
-          <w:t>©201</w:t>
+          <w:t>©20</w:t>
         </w:r>
         <w:r>
-          <w:t>9</w:t>
+          <w:t>20</w:t>
         </w:r>
         <w:r>
           <w:t xml:space="preserve"> Microsoft Corporation</w:t>
@@ -5150,7 +7039,7 @@
 </file>
 
 <file path=word/footnotes.xml><?xml version="1.0" encoding="utf-8"?>
-<w:footnotes xmlns:wpc="http://schemas.microsoft.com/office/word/2010/wordprocessingCanvas" xmlns:cx="http://schemas.microsoft.com/office/drawing/2014/chartex" xmlns:cx1="http://schemas.microsoft.com/office/drawing/2015/9/8/chartex" xmlns:cx2="http://schemas.microsoft.com/office/drawing/2015/10/21/chartex" xmlns:cx3="http://schemas.microsoft.com/office/drawing/2016/5/9/chartex" xmlns:cx4="http://schemas.microsoft.com/office/drawing/2016/5/10/chartex" xmlns:cx5="http://schemas.microsoft.com/office/drawing/2016/5/11/chartex" xmlns:cx6="http://schemas.microsoft.com/office/drawing/2016/5/12/chartex" xmlns:cx7="http://schemas.microsoft.com/office/drawing/2016/5/13/chartex" xmlns:cx8="http://schemas.microsoft.com/office/drawing/2016/5/14/chartex" xmlns:mc="http://schemas.openxmlformats.org/markup-compatibility/2006" xmlns:aink="http://schemas.microsoft.com/office/drawing/2016/ink" xmlns:am3d="http://schemas.microsoft.com/office/drawing/2017/model3d" xmlns:o="urn:schemas-microsoft-com:office:office" xmlns:r="http://schemas.openxmlformats.org/officeDocument/2006/relationships" xmlns:m="http://schemas.openxmlformats.org/officeDocument/2006/math" xmlns:v="urn:schemas-microsoft-com:vml" xmlns:wp14="http://schemas.microsoft.com/office/word/2010/wordprocessingDrawing" xmlns:wp="http://schemas.openxmlformats.org/drawingml/2006/wordprocessingDrawing" xmlns:w10="urn:schemas-microsoft-com:office:word" xmlns:w="http://schemas.openxmlformats.org/wordprocessingml/2006/main" xmlns:w14="http://schemas.microsoft.com/office/word/2010/wordml" xmlns:w15="http://schemas.microsoft.com/office/word/2012/wordml" xmlns:w16cid="http://schemas.microsoft.com/office/word/2016/wordml/cid" xmlns:w16se="http://schemas.microsoft.com/office/word/2015/wordml/symex" xmlns:wpg="http://schemas.microsoft.com/office/word/2010/wordprocessingGroup" xmlns:wpi="http://schemas.microsoft.com/office/word/2010/wordprocessingInk" xmlns:wne="http://schemas.microsoft.com/office/word/2006/wordml" xmlns:wps="http://schemas.microsoft.com/office/word/2010/wordprocessingShape" mc:Ignorable="w14 w15 w16se w16cid wp14">
+<w:footnotes xmlns:wpc="http://schemas.microsoft.com/office/word/2010/wordprocessingCanvas" xmlns:cx="http://schemas.microsoft.com/office/drawing/2014/chartex" xmlns:cx1="http://schemas.microsoft.com/office/drawing/2015/9/8/chartex" xmlns:cx2="http://schemas.microsoft.com/office/drawing/2015/10/21/chartex" xmlns:cx3="http://schemas.microsoft.com/office/drawing/2016/5/9/chartex" xmlns:cx4="http://schemas.microsoft.com/office/drawing/2016/5/10/chartex" xmlns:cx5="http://schemas.microsoft.com/office/drawing/2016/5/11/chartex" xmlns:cx6="http://schemas.microsoft.com/office/drawing/2016/5/12/chartex" xmlns:cx7="http://schemas.microsoft.com/office/drawing/2016/5/13/chartex" xmlns:cx8="http://schemas.microsoft.com/office/drawing/2016/5/14/chartex" xmlns:mc="http://schemas.openxmlformats.org/markup-compatibility/2006" xmlns:aink="http://schemas.microsoft.com/office/drawing/2016/ink" xmlns:am3d="http://schemas.microsoft.com/office/drawing/2017/model3d" xmlns:o="urn:schemas-microsoft-com:office:office" xmlns:r="http://schemas.openxmlformats.org/officeDocument/2006/relationships" xmlns:m="http://schemas.openxmlformats.org/officeDocument/2006/math" xmlns:v="urn:schemas-microsoft-com:vml" xmlns:wp14="http://schemas.microsoft.com/office/word/2010/wordprocessingDrawing" xmlns:wp="http://schemas.openxmlformats.org/drawingml/2006/wordprocessingDrawing" xmlns:w10="urn:schemas-microsoft-com:office:word" xmlns:w="http://schemas.openxmlformats.org/wordprocessingml/2006/main" xmlns:w14="http://schemas.microsoft.com/office/word/2010/wordml" xmlns:w15="http://schemas.microsoft.com/office/word/2012/wordml" xmlns:w16cex="http://schemas.microsoft.com/office/word/2018/wordml/cex" xmlns:w16cid="http://schemas.microsoft.com/office/word/2016/wordml/cid" xmlns:w16="http://schemas.microsoft.com/office/word/2018/wordml" xmlns:w16se="http://schemas.microsoft.com/office/word/2015/wordml/symex" xmlns:wpg="http://schemas.microsoft.com/office/word/2010/wordprocessingGroup" xmlns:wpi="http://schemas.microsoft.com/office/word/2010/wordprocessingInk" xmlns:wne="http://schemas.microsoft.com/office/word/2006/wordml" xmlns:wps="http://schemas.microsoft.com/office/word/2010/wordprocessingShape" mc:Ignorable="w14 w15 w16se w16cid w16 w16cex wp14">
   <w:footnote w:type="separator" w:id="-1">
     <w:p>
       <w:r>
@@ -5172,7 +7061,7 @@
 </file>
 
 <file path=word/header1.xml><?xml version="1.0" encoding="utf-8"?>
-<w:hdr xmlns:wpc="http://schemas.microsoft.com/office/word/2010/wordprocessingCanvas" xmlns:cx="http://schemas.microsoft.com/office/drawing/2014/chartex" xmlns:cx1="http://schemas.microsoft.com/office/drawing/2015/9/8/chartex" xmlns:cx2="http://schemas.microsoft.com/office/drawing/2015/10/21/chartex" xmlns:cx3="http://schemas.microsoft.com/office/drawing/2016/5/9/chartex" xmlns:cx4="http://schemas.microsoft.com/office/drawing/2016/5/10/chartex" xmlns:cx5="http://schemas.microsoft.com/office/drawing/2016/5/11/chartex" xmlns:cx6="http://schemas.microsoft.com/office/drawing/2016/5/12/chartex" xmlns:cx7="http://schemas.microsoft.com/office/drawing/2016/5/13/chartex" xmlns:cx8="http://schemas.microsoft.com/office/drawing/2016/5/14/chartex" xmlns:mc="http://schemas.openxmlformats.org/markup-compatibility/2006" xmlns:aink="http://schemas.microsoft.com/office/drawing/2016/ink" xmlns:am3d="http://schemas.microsoft.com/office/drawing/2017/model3d" xmlns:o="urn:schemas-microsoft-com:office:office" xmlns:r="http://schemas.openxmlformats.org/officeDocument/2006/relationships" xmlns:m="http://schemas.openxmlformats.org/officeDocument/2006/math" xmlns:v="urn:schemas-microsoft-com:vml" xmlns:wp14="http://schemas.microsoft.com/office/word/2010/wordprocessingDrawing" xmlns:wp="http://schemas.openxmlformats.org/drawingml/2006/wordprocessingDrawing" xmlns:w10="urn:schemas-microsoft-com:office:word" xmlns:w="http://schemas.openxmlformats.org/wordprocessingml/2006/main" xmlns:w14="http://schemas.microsoft.com/office/word/2010/wordml" xmlns:w15="http://schemas.microsoft.com/office/word/2012/wordml" xmlns:w16cid="http://schemas.microsoft.com/office/word/2016/wordml/cid" xmlns:w16se="http://schemas.microsoft.com/office/word/2015/wordml/symex" xmlns:wpg="http://schemas.microsoft.com/office/word/2010/wordprocessingGroup" xmlns:wpi="http://schemas.microsoft.com/office/word/2010/wordprocessingInk" xmlns:wne="http://schemas.microsoft.com/office/word/2006/wordml" xmlns:wps="http://schemas.microsoft.com/office/word/2010/wordprocessingShape" mc:Ignorable="w14 w15 w16se w16cid wp14">
+<w:hdr xmlns:wpc="http://schemas.microsoft.com/office/word/2010/wordprocessingCanvas" xmlns:cx="http://schemas.microsoft.com/office/drawing/2014/chartex" xmlns:cx1="http://schemas.microsoft.com/office/drawing/2015/9/8/chartex" xmlns:cx2="http://schemas.microsoft.com/office/drawing/2015/10/21/chartex" xmlns:cx3="http://schemas.microsoft.com/office/drawing/2016/5/9/chartex" xmlns:cx4="http://schemas.microsoft.com/office/drawing/2016/5/10/chartex" xmlns:cx5="http://schemas.microsoft.com/office/drawing/2016/5/11/chartex" xmlns:cx6="http://schemas.microsoft.com/office/drawing/2016/5/12/chartex" xmlns:cx7="http://schemas.microsoft.com/office/drawing/2016/5/13/chartex" xmlns:cx8="http://schemas.microsoft.com/office/drawing/2016/5/14/chartex" xmlns:mc="http://schemas.openxmlformats.org/markup-compatibility/2006" xmlns:aink="http://schemas.microsoft.com/office/drawing/2016/ink" xmlns:am3d="http://schemas.microsoft.com/office/drawing/2017/model3d" xmlns:o="urn:schemas-microsoft-com:office:office" xmlns:r="http://schemas.openxmlformats.org/officeDocument/2006/relationships" xmlns:m="http://schemas.openxmlformats.org/officeDocument/2006/math" xmlns:v="urn:schemas-microsoft-com:vml" xmlns:wp14="http://schemas.microsoft.com/office/word/2010/wordprocessingDrawing" xmlns:wp="http://schemas.openxmlformats.org/drawingml/2006/wordprocessingDrawing" xmlns:w10="urn:schemas-microsoft-com:office:word" xmlns:w="http://schemas.openxmlformats.org/wordprocessingml/2006/main" xmlns:w14="http://schemas.microsoft.com/office/word/2010/wordml" xmlns:w15="http://schemas.microsoft.com/office/word/2012/wordml" xmlns:w16cex="http://schemas.microsoft.com/office/word/2018/wordml/cex" xmlns:w16cid="http://schemas.microsoft.com/office/word/2016/wordml/cid" xmlns:w16="http://schemas.microsoft.com/office/word/2018/wordml" xmlns:w16se="http://schemas.microsoft.com/office/word/2015/wordml/symex" xmlns:wpg="http://schemas.microsoft.com/office/word/2010/wordprocessingGroup" xmlns:wpi="http://schemas.microsoft.com/office/word/2010/wordprocessingInk" xmlns:wne="http://schemas.microsoft.com/office/word/2006/wordml" xmlns:wps="http://schemas.microsoft.com/office/word/2010/wordprocessingShape" mc:Ignorable="w14 w15 w16se w16cid w16 w16cex wp14">
   <w:p>
     <w:pPr>
       <w:pStyle w:val="Header"/>
@@ -5220,7 +7109,7 @@
 </file>
 
 <file path=word/header2.xml><?xml version="1.0" encoding="utf-8"?>
-<w:hdr xmlns:wpc="http://schemas.microsoft.com/office/word/2010/wordprocessingCanvas" xmlns:cx="http://schemas.microsoft.com/office/drawing/2014/chartex" xmlns:cx1="http://schemas.microsoft.com/office/drawing/2015/9/8/chartex" xmlns:cx2="http://schemas.microsoft.com/office/drawing/2015/10/21/chartex" xmlns:cx3="http://schemas.microsoft.com/office/drawing/2016/5/9/chartex" xmlns:cx4="http://schemas.microsoft.com/office/drawing/2016/5/10/chartex" xmlns:cx5="http://schemas.microsoft.com/office/drawing/2016/5/11/chartex" xmlns:cx6="http://schemas.microsoft.com/office/drawing/2016/5/12/chartex" xmlns:cx7="http://schemas.microsoft.com/office/drawing/2016/5/13/chartex" xmlns:cx8="http://schemas.microsoft.com/office/drawing/2016/5/14/chartex" xmlns:mc="http://schemas.openxmlformats.org/markup-compatibility/2006" xmlns:aink="http://schemas.microsoft.com/office/drawing/2016/ink" xmlns:am3d="http://schemas.microsoft.com/office/drawing/2017/model3d" xmlns:o="urn:schemas-microsoft-com:office:office" xmlns:r="http://schemas.openxmlformats.org/officeDocument/2006/relationships" xmlns:m="http://schemas.openxmlformats.org/officeDocument/2006/math" xmlns:v="urn:schemas-microsoft-com:vml" xmlns:wp14="http://schemas.microsoft.com/office/word/2010/wordprocessingDrawing" xmlns:wp="http://schemas.openxmlformats.org/drawingml/2006/wordprocessingDrawing" xmlns:w10="urn:schemas-microsoft-com:office:word" xmlns:w="http://schemas.openxmlformats.org/wordprocessingml/2006/main" xmlns:w14="http://schemas.microsoft.com/office/word/2010/wordml" xmlns:w15="http://schemas.microsoft.com/office/word/2012/wordml" xmlns:w16cid="http://schemas.microsoft.com/office/word/2016/wordml/cid" xmlns:w16se="http://schemas.microsoft.com/office/word/2015/wordml/symex" xmlns:wpg="http://schemas.microsoft.com/office/word/2010/wordprocessingGroup" xmlns:wpi="http://schemas.microsoft.com/office/word/2010/wordprocessingInk" xmlns:wne="http://schemas.microsoft.com/office/word/2006/wordml" xmlns:wps="http://schemas.microsoft.com/office/word/2010/wordprocessingShape" mc:Ignorable="w14 w15 w16se w16cid wp14">
+<w:hdr xmlns:wpc="http://schemas.microsoft.com/office/word/2010/wordprocessingCanvas" xmlns:cx="http://schemas.microsoft.com/office/drawing/2014/chartex" xmlns:cx1="http://schemas.microsoft.com/office/drawing/2015/9/8/chartex" xmlns:cx2="http://schemas.microsoft.com/office/drawing/2015/10/21/chartex" xmlns:cx3="http://schemas.microsoft.com/office/drawing/2016/5/9/chartex" xmlns:cx4="http://schemas.microsoft.com/office/drawing/2016/5/10/chartex" xmlns:cx5="http://schemas.microsoft.com/office/drawing/2016/5/11/chartex" xmlns:cx6="http://schemas.microsoft.com/office/drawing/2016/5/12/chartex" xmlns:cx7="http://schemas.microsoft.com/office/drawing/2016/5/13/chartex" xmlns:cx8="http://schemas.microsoft.com/office/drawing/2016/5/14/chartex" xmlns:mc="http://schemas.openxmlformats.org/markup-compatibility/2006" xmlns:aink="http://schemas.microsoft.com/office/drawing/2016/ink" xmlns:am3d="http://schemas.microsoft.com/office/drawing/2017/model3d" xmlns:o="urn:schemas-microsoft-com:office:office" xmlns:r="http://schemas.openxmlformats.org/officeDocument/2006/relationships" xmlns:m="http://schemas.openxmlformats.org/officeDocument/2006/math" xmlns:v="urn:schemas-microsoft-com:vml" xmlns:wp14="http://schemas.microsoft.com/office/word/2010/wordprocessingDrawing" xmlns:wp="http://schemas.openxmlformats.org/drawingml/2006/wordprocessingDrawing" xmlns:w10="urn:schemas-microsoft-com:office:word" xmlns:w="http://schemas.openxmlformats.org/wordprocessingml/2006/main" xmlns:w14="http://schemas.microsoft.com/office/word/2010/wordml" xmlns:w15="http://schemas.microsoft.com/office/word/2012/wordml" xmlns:w16cex="http://schemas.microsoft.com/office/word/2018/wordml/cex" xmlns:w16cid="http://schemas.microsoft.com/office/word/2016/wordml/cid" xmlns:w16="http://schemas.microsoft.com/office/word/2018/wordml" xmlns:w16se="http://schemas.microsoft.com/office/word/2015/wordml/symex" xmlns:wpg="http://schemas.microsoft.com/office/word/2010/wordprocessingGroup" xmlns:wpi="http://schemas.microsoft.com/office/word/2010/wordprocessingInk" xmlns:wne="http://schemas.microsoft.com/office/word/2006/wordml" xmlns:wps="http://schemas.microsoft.com/office/word/2010/wordprocessingShape" mc:Ignorable="w14 w15 w16se w16cid w16 w16cex wp14">
   <w:p>
     <w:pPr>
       <w:pStyle w:val="Header"/>
@@ -5253,7 +7142,7 @@
 </file>
 
 <file path=word/header3.xml><?xml version="1.0" encoding="utf-8"?>
-<w:hdr xmlns:wpc="http://schemas.microsoft.com/office/word/2010/wordprocessingCanvas" xmlns:cx="http://schemas.microsoft.com/office/drawing/2014/chartex" xmlns:cx1="http://schemas.microsoft.com/office/drawing/2015/9/8/chartex" xmlns:cx2="http://schemas.microsoft.com/office/drawing/2015/10/21/chartex" xmlns:cx3="http://schemas.microsoft.com/office/drawing/2016/5/9/chartex" xmlns:cx4="http://schemas.microsoft.com/office/drawing/2016/5/10/chartex" xmlns:cx5="http://schemas.microsoft.com/office/drawing/2016/5/11/chartex" xmlns:cx6="http://schemas.microsoft.com/office/drawing/2016/5/12/chartex" xmlns:cx7="http://schemas.microsoft.com/office/drawing/2016/5/13/chartex" xmlns:cx8="http://schemas.microsoft.com/office/drawing/2016/5/14/chartex" xmlns:mc="http://schemas.openxmlformats.org/markup-compatibility/2006" xmlns:aink="http://schemas.microsoft.com/office/drawing/2016/ink" xmlns:am3d="http://schemas.microsoft.com/office/drawing/2017/model3d" xmlns:o="urn:schemas-microsoft-com:office:office" xmlns:r="http://schemas.openxmlformats.org/officeDocument/2006/relationships" xmlns:m="http://schemas.openxmlformats.org/officeDocument/2006/math" xmlns:v="urn:schemas-microsoft-com:vml" xmlns:wp14="http://schemas.microsoft.com/office/word/2010/wordprocessingDrawing" xmlns:wp="http://schemas.openxmlformats.org/drawingml/2006/wordprocessingDrawing" xmlns:w10="urn:schemas-microsoft-com:office:word" xmlns:w="http://schemas.openxmlformats.org/wordprocessingml/2006/main" xmlns:w14="http://schemas.microsoft.com/office/word/2010/wordml" xmlns:w15="http://schemas.microsoft.com/office/word/2012/wordml" xmlns:w16cid="http://schemas.microsoft.com/office/word/2016/wordml/cid" xmlns:w16se="http://schemas.microsoft.com/office/word/2015/wordml/symex" xmlns:wpg="http://schemas.microsoft.com/office/word/2010/wordprocessingGroup" xmlns:wpi="http://schemas.microsoft.com/office/word/2010/wordprocessingInk" xmlns:wne="http://schemas.microsoft.com/office/word/2006/wordml" xmlns:wps="http://schemas.microsoft.com/office/word/2010/wordprocessingShape" mc:Ignorable="w14 w15 w16se w16cid wp14">
+<w:hdr xmlns:wpc="http://schemas.microsoft.com/office/word/2010/wordprocessingCanvas" xmlns:cx="http://schemas.microsoft.com/office/drawing/2014/chartex" xmlns:cx1="http://schemas.microsoft.com/office/drawing/2015/9/8/chartex" xmlns:cx2="http://schemas.microsoft.com/office/drawing/2015/10/21/chartex" xmlns:cx3="http://schemas.microsoft.com/office/drawing/2016/5/9/chartex" xmlns:cx4="http://schemas.microsoft.com/office/drawing/2016/5/10/chartex" xmlns:cx5="http://schemas.microsoft.com/office/drawing/2016/5/11/chartex" xmlns:cx6="http://schemas.microsoft.com/office/drawing/2016/5/12/chartex" xmlns:cx7="http://schemas.microsoft.com/office/drawing/2016/5/13/chartex" xmlns:cx8="http://schemas.microsoft.com/office/drawing/2016/5/14/chartex" xmlns:mc="http://schemas.openxmlformats.org/markup-compatibility/2006" xmlns:aink="http://schemas.microsoft.com/office/drawing/2016/ink" xmlns:am3d="http://schemas.microsoft.com/office/drawing/2017/model3d" xmlns:o="urn:schemas-microsoft-com:office:office" xmlns:r="http://schemas.openxmlformats.org/officeDocument/2006/relationships" xmlns:m="http://schemas.openxmlformats.org/officeDocument/2006/math" xmlns:v="urn:schemas-microsoft-com:vml" xmlns:wp14="http://schemas.microsoft.com/office/word/2010/wordprocessingDrawing" xmlns:wp="http://schemas.openxmlformats.org/drawingml/2006/wordprocessingDrawing" xmlns:w10="urn:schemas-microsoft-com:office:word" xmlns:w="http://schemas.openxmlformats.org/wordprocessingml/2006/main" xmlns:w14="http://schemas.microsoft.com/office/word/2010/wordml" xmlns:w15="http://schemas.microsoft.com/office/word/2012/wordml" xmlns:w16cex="http://schemas.microsoft.com/office/word/2018/wordml/cex" xmlns:w16cid="http://schemas.microsoft.com/office/word/2016/wordml/cid" xmlns:w16="http://schemas.microsoft.com/office/word/2018/wordml" xmlns:w16se="http://schemas.microsoft.com/office/word/2015/wordml/symex" xmlns:wpg="http://schemas.microsoft.com/office/word/2010/wordprocessingGroup" xmlns:wpi="http://schemas.microsoft.com/office/word/2010/wordprocessingInk" xmlns:wne="http://schemas.microsoft.com/office/word/2006/wordml" xmlns:wps="http://schemas.microsoft.com/office/word/2010/wordprocessingShape" mc:Ignorable="w14 w15 w16se w16cid w16 w16cex wp14">
   <w:p>
     <w:pPr>
       <w:pStyle w:val="Heading1"/>
@@ -5279,7 +7168,7 @@
           <wp:extent cx="1390015" cy="1390015"/>
           <wp:effectExtent l="0" t="0" r="635" b="635"/>
           <wp:wrapTopAndBottom/>
-          <wp:docPr id="4" name="Picture 4"/>
+          <wp:docPr id="12" name="Picture 12"/>
           <wp:cNvGraphicFramePr>
             <a:graphicFrameLocks xmlns:a="http://schemas.openxmlformats.org/drawingml/2006/main" noChangeAspect="1"/>
           </wp:cNvGraphicFramePr>
@@ -5351,7 +7240,7 @@
 </file>
 
 <file path=word/header4.xml><?xml version="1.0" encoding="utf-8"?>
-<w:hdr xmlns:wpc="http://schemas.microsoft.com/office/word/2010/wordprocessingCanvas" xmlns:cx="http://schemas.microsoft.com/office/drawing/2014/chartex" xmlns:cx1="http://schemas.microsoft.com/office/drawing/2015/9/8/chartex" xmlns:cx2="http://schemas.microsoft.com/office/drawing/2015/10/21/chartex" xmlns:cx3="http://schemas.microsoft.com/office/drawing/2016/5/9/chartex" xmlns:cx4="http://schemas.microsoft.com/office/drawing/2016/5/10/chartex" xmlns:cx5="http://schemas.microsoft.com/office/drawing/2016/5/11/chartex" xmlns:cx6="http://schemas.microsoft.com/office/drawing/2016/5/12/chartex" xmlns:cx7="http://schemas.microsoft.com/office/drawing/2016/5/13/chartex" xmlns:cx8="http://schemas.microsoft.com/office/drawing/2016/5/14/chartex" xmlns:mc="http://schemas.openxmlformats.org/markup-compatibility/2006" xmlns:aink="http://schemas.microsoft.com/office/drawing/2016/ink" xmlns:am3d="http://schemas.microsoft.com/office/drawing/2017/model3d" xmlns:o="urn:schemas-microsoft-com:office:office" xmlns:r="http://schemas.openxmlformats.org/officeDocument/2006/relationships" xmlns:m="http://schemas.openxmlformats.org/officeDocument/2006/math" xmlns:v="urn:schemas-microsoft-com:vml" xmlns:wp14="http://schemas.microsoft.com/office/word/2010/wordprocessingDrawing" xmlns:wp="http://schemas.openxmlformats.org/drawingml/2006/wordprocessingDrawing" xmlns:w10="urn:schemas-microsoft-com:office:word" xmlns:w="http://schemas.openxmlformats.org/wordprocessingml/2006/main" xmlns:w14="http://schemas.microsoft.com/office/word/2010/wordml" xmlns:w15="http://schemas.microsoft.com/office/word/2012/wordml" xmlns:w16cid="http://schemas.microsoft.com/office/word/2016/wordml/cid" xmlns:w16se="http://schemas.microsoft.com/office/word/2015/wordml/symex" xmlns:wpg="http://schemas.microsoft.com/office/word/2010/wordprocessingGroup" xmlns:wpi="http://schemas.microsoft.com/office/word/2010/wordprocessingInk" xmlns:wne="http://schemas.microsoft.com/office/word/2006/wordml" xmlns:wps="http://schemas.microsoft.com/office/word/2010/wordprocessingShape" mc:Ignorable="w14 w15 w16se w16cid wp14">
+<w:hdr xmlns:wpc="http://schemas.microsoft.com/office/word/2010/wordprocessingCanvas" xmlns:cx="http://schemas.microsoft.com/office/drawing/2014/chartex" xmlns:cx1="http://schemas.microsoft.com/office/drawing/2015/9/8/chartex" xmlns:cx2="http://schemas.microsoft.com/office/drawing/2015/10/21/chartex" xmlns:cx3="http://schemas.microsoft.com/office/drawing/2016/5/9/chartex" xmlns:cx4="http://schemas.microsoft.com/office/drawing/2016/5/10/chartex" xmlns:cx5="http://schemas.microsoft.com/office/drawing/2016/5/11/chartex" xmlns:cx6="http://schemas.microsoft.com/office/drawing/2016/5/12/chartex" xmlns:cx7="http://schemas.microsoft.com/office/drawing/2016/5/13/chartex" xmlns:cx8="http://schemas.microsoft.com/office/drawing/2016/5/14/chartex" xmlns:mc="http://schemas.openxmlformats.org/markup-compatibility/2006" xmlns:aink="http://schemas.microsoft.com/office/drawing/2016/ink" xmlns:am3d="http://schemas.microsoft.com/office/drawing/2017/model3d" xmlns:o="urn:schemas-microsoft-com:office:office" xmlns:r="http://schemas.openxmlformats.org/officeDocument/2006/relationships" xmlns:m="http://schemas.openxmlformats.org/officeDocument/2006/math" xmlns:v="urn:schemas-microsoft-com:vml" xmlns:wp14="http://schemas.microsoft.com/office/word/2010/wordprocessingDrawing" xmlns:wp="http://schemas.openxmlformats.org/drawingml/2006/wordprocessingDrawing" xmlns:w10="urn:schemas-microsoft-com:office:word" xmlns:w="http://schemas.openxmlformats.org/wordprocessingml/2006/main" xmlns:w14="http://schemas.microsoft.com/office/word/2010/wordml" xmlns:w15="http://schemas.microsoft.com/office/word/2012/wordml" xmlns:w16cex="http://schemas.microsoft.com/office/word/2018/wordml/cex" xmlns:w16cid="http://schemas.microsoft.com/office/word/2016/wordml/cid" xmlns:w16="http://schemas.microsoft.com/office/word/2018/wordml" xmlns:w16se="http://schemas.microsoft.com/office/word/2015/wordml/symex" xmlns:wpg="http://schemas.microsoft.com/office/word/2010/wordprocessingGroup" xmlns:wpi="http://schemas.microsoft.com/office/word/2010/wordprocessingInk" xmlns:wne="http://schemas.microsoft.com/office/word/2006/wordml" xmlns:wps="http://schemas.microsoft.com/office/word/2010/wordprocessingShape" mc:Ignorable="w14 w15 w16se w16cid w16 w16cex wp14">
   <w:p>
     <w:pPr>
       <w:pStyle w:val="Header"/>
@@ -5419,7 +7308,7 @@
 </file>
 
 <file path=word/header5.xml><?xml version="1.0" encoding="utf-8"?>
-<w:hdr xmlns:wpc="http://schemas.microsoft.com/office/word/2010/wordprocessingCanvas" xmlns:cx="http://schemas.microsoft.com/office/drawing/2014/chartex" xmlns:cx1="http://schemas.microsoft.com/office/drawing/2015/9/8/chartex" xmlns:cx2="http://schemas.microsoft.com/office/drawing/2015/10/21/chartex" xmlns:cx3="http://schemas.microsoft.com/office/drawing/2016/5/9/chartex" xmlns:cx4="http://schemas.microsoft.com/office/drawing/2016/5/10/chartex" xmlns:cx5="http://schemas.microsoft.com/office/drawing/2016/5/11/chartex" xmlns:cx6="http://schemas.microsoft.com/office/drawing/2016/5/12/chartex" xmlns:cx7="http://schemas.microsoft.com/office/drawing/2016/5/13/chartex" xmlns:cx8="http://schemas.microsoft.com/office/drawing/2016/5/14/chartex" xmlns:mc="http://schemas.openxmlformats.org/markup-compatibility/2006" xmlns:aink="http://schemas.microsoft.com/office/drawing/2016/ink" xmlns:am3d="http://schemas.microsoft.com/office/drawing/2017/model3d" xmlns:o="urn:schemas-microsoft-com:office:office" xmlns:r="http://schemas.openxmlformats.org/officeDocument/2006/relationships" xmlns:m="http://schemas.openxmlformats.org/officeDocument/2006/math" xmlns:v="urn:schemas-microsoft-com:vml" xmlns:wp14="http://schemas.microsoft.com/office/word/2010/wordprocessingDrawing" xmlns:wp="http://schemas.openxmlformats.org/drawingml/2006/wordprocessingDrawing" xmlns:w10="urn:schemas-microsoft-com:office:word" xmlns:w="http://schemas.openxmlformats.org/wordprocessingml/2006/main" xmlns:w14="http://schemas.microsoft.com/office/word/2010/wordml" xmlns:w15="http://schemas.microsoft.com/office/word/2012/wordml" xmlns:w16cid="http://schemas.microsoft.com/office/word/2016/wordml/cid" xmlns:w16se="http://schemas.microsoft.com/office/word/2015/wordml/symex" xmlns:wpg="http://schemas.microsoft.com/office/word/2010/wordprocessingGroup" xmlns:wpi="http://schemas.microsoft.com/office/word/2010/wordprocessingInk" xmlns:wne="http://schemas.microsoft.com/office/word/2006/wordml" xmlns:wps="http://schemas.microsoft.com/office/word/2010/wordprocessingShape" mc:Ignorable="w14 w15 w16se w16cid wp14">
+<w:hdr xmlns:wpc="http://schemas.microsoft.com/office/word/2010/wordprocessingCanvas" xmlns:cx="http://schemas.microsoft.com/office/drawing/2014/chartex" xmlns:cx1="http://schemas.microsoft.com/office/drawing/2015/9/8/chartex" xmlns:cx2="http://schemas.microsoft.com/office/drawing/2015/10/21/chartex" xmlns:cx3="http://schemas.microsoft.com/office/drawing/2016/5/9/chartex" xmlns:cx4="http://schemas.microsoft.com/office/drawing/2016/5/10/chartex" xmlns:cx5="http://schemas.microsoft.com/office/drawing/2016/5/11/chartex" xmlns:cx6="http://schemas.microsoft.com/office/drawing/2016/5/12/chartex" xmlns:cx7="http://schemas.microsoft.com/office/drawing/2016/5/13/chartex" xmlns:cx8="http://schemas.microsoft.com/office/drawing/2016/5/14/chartex" xmlns:mc="http://schemas.openxmlformats.org/markup-compatibility/2006" xmlns:aink="http://schemas.microsoft.com/office/drawing/2016/ink" xmlns:am3d="http://schemas.microsoft.com/office/drawing/2017/model3d" xmlns:o="urn:schemas-microsoft-com:office:office" xmlns:r="http://schemas.openxmlformats.org/officeDocument/2006/relationships" xmlns:m="http://schemas.openxmlformats.org/officeDocument/2006/math" xmlns:v="urn:schemas-microsoft-com:vml" xmlns:wp14="http://schemas.microsoft.com/office/word/2010/wordprocessingDrawing" xmlns:wp="http://schemas.openxmlformats.org/drawingml/2006/wordprocessingDrawing" xmlns:w10="urn:schemas-microsoft-com:office:word" xmlns:w="http://schemas.openxmlformats.org/wordprocessingml/2006/main" xmlns:w14="http://schemas.microsoft.com/office/word/2010/wordml" xmlns:w15="http://schemas.microsoft.com/office/word/2012/wordml" xmlns:w16cex="http://schemas.microsoft.com/office/word/2018/wordml/cex" xmlns:w16cid="http://schemas.microsoft.com/office/word/2016/wordml/cid" xmlns:w16="http://schemas.microsoft.com/office/word/2018/wordml" xmlns:w16se="http://schemas.microsoft.com/office/word/2015/wordml/symex" xmlns:wpg="http://schemas.microsoft.com/office/word/2010/wordprocessingGroup" xmlns:wpi="http://schemas.microsoft.com/office/word/2010/wordprocessingInk" xmlns:wne="http://schemas.microsoft.com/office/word/2006/wordml" xmlns:wps="http://schemas.microsoft.com/office/word/2010/wordprocessingShape" mc:Ignorable="w14 w15 w16se w16cid w16 w16cex wp14">
   <w:p>
     <w:pPr>
       <w:pStyle w:val="Header"/>
@@ -5492,7 +7381,7 @@
 </file>
 
 <file path=word/numbering.xml><?xml version="1.0" encoding="utf-8"?>
-<w:numbering xmlns:wpc="http://schemas.microsoft.com/office/word/2010/wordprocessingCanvas" xmlns:cx="http://schemas.microsoft.com/office/drawing/2014/chartex" xmlns:cx1="http://schemas.microsoft.com/office/drawing/2015/9/8/chartex" xmlns:cx2="http://schemas.microsoft.com/office/drawing/2015/10/21/chartex" xmlns:cx3="http://schemas.microsoft.com/office/drawing/2016/5/9/chartex" xmlns:cx4="http://schemas.microsoft.com/office/drawing/2016/5/10/chartex" xmlns:cx5="http://schemas.microsoft.com/office/drawing/2016/5/11/chartex" xmlns:cx6="http://schemas.microsoft.com/office/drawing/2016/5/12/chartex" xmlns:cx7="http://schemas.microsoft.com/office/drawing/2016/5/13/chartex" xmlns:cx8="http://schemas.microsoft.com/office/drawing/2016/5/14/chartex" xmlns:mc="http://schemas.openxmlformats.org/markup-compatibility/2006" xmlns:aink="http://schemas.microsoft.com/office/drawing/2016/ink" xmlns:am3d="http://schemas.microsoft.com/office/drawing/2017/model3d" xmlns:o="urn:schemas-microsoft-com:office:office" xmlns:r="http://schemas.openxmlformats.org/officeDocument/2006/relationships" xmlns:m="http://schemas.openxmlformats.org/officeDocument/2006/math" xmlns:v="urn:schemas-microsoft-com:vml" xmlns:wp14="http://schemas.microsoft.com/office/word/2010/wordprocessingDrawing" xmlns:wp="http://schemas.openxmlformats.org/drawingml/2006/wordprocessingDrawing" xmlns:w10="urn:schemas-microsoft-com:office:word" xmlns:w="http://schemas.openxmlformats.org/wordprocessingml/2006/main" xmlns:w14="http://schemas.microsoft.com/office/word/2010/wordml" xmlns:w15="http://schemas.microsoft.com/office/word/2012/wordml" xmlns:w16cid="http://schemas.microsoft.com/office/word/2016/wordml/cid" xmlns:w16se="http://schemas.microsoft.com/office/word/2015/wordml/symex" xmlns:wpg="http://schemas.microsoft.com/office/word/2010/wordprocessingGroup" xmlns:wpi="http://schemas.microsoft.com/office/word/2010/wordprocessingInk" xmlns:wne="http://schemas.microsoft.com/office/word/2006/wordml" xmlns:wps="http://schemas.microsoft.com/office/word/2010/wordprocessingShape" mc:Ignorable="w14 w15 w16se w16cid wp14">
+<w:numbering xmlns:wpc="http://schemas.microsoft.com/office/word/2010/wordprocessingCanvas" xmlns:cx="http://schemas.microsoft.com/office/drawing/2014/chartex" xmlns:cx1="http://schemas.microsoft.com/office/drawing/2015/9/8/chartex" xmlns:cx2="http://schemas.microsoft.com/office/drawing/2015/10/21/chartex" xmlns:cx3="http://schemas.microsoft.com/office/drawing/2016/5/9/chartex" xmlns:cx4="http://schemas.microsoft.com/office/drawing/2016/5/10/chartex" xmlns:cx5="http://schemas.microsoft.com/office/drawing/2016/5/11/chartex" xmlns:cx6="http://schemas.microsoft.com/office/drawing/2016/5/12/chartex" xmlns:cx7="http://schemas.microsoft.com/office/drawing/2016/5/13/chartex" xmlns:cx8="http://schemas.microsoft.com/office/drawing/2016/5/14/chartex" xmlns:mc="http://schemas.openxmlformats.org/markup-compatibility/2006" xmlns:aink="http://schemas.microsoft.com/office/drawing/2016/ink" xmlns:am3d="http://schemas.microsoft.com/office/drawing/2017/model3d" xmlns:o="urn:schemas-microsoft-com:office:office" xmlns:r="http://schemas.openxmlformats.org/officeDocument/2006/relationships" xmlns:m="http://schemas.openxmlformats.org/officeDocument/2006/math" xmlns:v="urn:schemas-microsoft-com:vml" xmlns:wp14="http://schemas.microsoft.com/office/word/2010/wordprocessingDrawing" xmlns:wp="http://schemas.openxmlformats.org/drawingml/2006/wordprocessingDrawing" xmlns:w10="urn:schemas-microsoft-com:office:word" xmlns:w="http://schemas.openxmlformats.org/wordprocessingml/2006/main" xmlns:w14="http://schemas.microsoft.com/office/word/2010/wordml" xmlns:w15="http://schemas.microsoft.com/office/word/2012/wordml" xmlns:w16cex="http://schemas.microsoft.com/office/word/2018/wordml/cex" xmlns:w16cid="http://schemas.microsoft.com/office/word/2016/wordml/cid" xmlns:w16="http://schemas.microsoft.com/office/word/2018/wordml" xmlns:w16se="http://schemas.microsoft.com/office/word/2015/wordml/symex" xmlns:wpg="http://schemas.microsoft.com/office/word/2010/wordprocessingGroup" xmlns:wpi="http://schemas.microsoft.com/office/word/2010/wordprocessingInk" xmlns:wne="http://schemas.microsoft.com/office/word/2006/wordml" xmlns:wps="http://schemas.microsoft.com/office/word/2010/wordprocessingShape" mc:Ignorable="w14 w15 w16se w16cid w16 w16cex wp14">
   <w:abstractNum w:abstractNumId="0" w15:restartNumberingAfterBreak="0">
     <w:nsid w:val="0100150E"/>
     <w:multiLevelType w:val="hybridMultilevel"/>
@@ -12327,46 +14216,12 @@
   </w:num>
   <w:num w:numId="10">
     <w:abstractNumId w:val="39"/>
-    <w:lvlOverride w:ilvl="1">
-      <w:lvl w:ilvl="1">
-        <w:numFmt w:val="bullet"/>
-        <w:lvlText w:val=""/>
-        <w:lvlJc w:val="left"/>
-        <w:pPr>
-          <w:tabs>
-            <w:tab w:val="num" w:pos="1440"/>
-          </w:tabs>
-          <w:ind w:left="1440" w:hanging="360"/>
-        </w:pPr>
-        <w:rPr>
-          <w:rFonts w:ascii="Symbol" w:hAnsi="Symbol" w:hint="default"/>
-          <w:sz w:val="20"/>
-        </w:rPr>
-      </w:lvl>
-    </w:lvlOverride>
   </w:num>
   <w:num w:numId="11">
     <w:abstractNumId w:val="42"/>
   </w:num>
   <w:num w:numId="12">
     <w:abstractNumId w:val="7"/>
-    <w:lvlOverride w:ilvl="1">
-      <w:lvl w:ilvl="1">
-        <w:numFmt w:val="bullet"/>
-        <w:lvlText w:val=""/>
-        <w:lvlJc w:val="left"/>
-        <w:pPr>
-          <w:tabs>
-            <w:tab w:val="num" w:pos="1440"/>
-          </w:tabs>
-          <w:ind w:left="1440" w:hanging="360"/>
-        </w:pPr>
-        <w:rPr>
-          <w:rFonts w:ascii="Symbol" w:hAnsi="Symbol" w:hint="default"/>
-          <w:sz w:val="20"/>
-        </w:rPr>
-      </w:lvl>
-    </w:lvlOverride>
   </w:num>
   <w:num w:numId="13">
     <w:abstractNumId w:val="17"/>
@@ -12511,7 +14366,7 @@
 </file>
 
 <file path=word/styles.xml><?xml version="1.0" encoding="utf-8"?>
-<w:styles xmlns:mc="http://schemas.openxmlformats.org/markup-compatibility/2006" xmlns:r="http://schemas.openxmlformats.org/officeDocument/2006/relationships" xmlns:w="http://schemas.openxmlformats.org/wordprocessingml/2006/main" xmlns:w14="http://schemas.microsoft.com/office/word/2010/wordml" xmlns:w15="http://schemas.microsoft.com/office/word/2012/wordml" xmlns:w16cid="http://schemas.microsoft.com/office/word/2016/wordml/cid" xmlns:w16se="http://schemas.microsoft.com/office/word/2015/wordml/symex" mc:Ignorable="w14 w15 w16se w16cid">
+<w:styles xmlns:mc="http://schemas.openxmlformats.org/markup-compatibility/2006" xmlns:r="http://schemas.openxmlformats.org/officeDocument/2006/relationships" xmlns:w="http://schemas.openxmlformats.org/wordprocessingml/2006/main" xmlns:w14="http://schemas.microsoft.com/office/word/2010/wordml" xmlns:w15="http://schemas.microsoft.com/office/word/2012/wordml" xmlns:w16cex="http://schemas.microsoft.com/office/word/2018/wordml/cex" xmlns:w16cid="http://schemas.microsoft.com/office/word/2016/wordml/cid" xmlns:w16="http://schemas.microsoft.com/office/word/2018/wordml" xmlns:w16se="http://schemas.microsoft.com/office/word/2015/wordml/symex" mc:Ignorable="w14 w15 w16se w16cid w16 w16cex">
   <w:docDefaults>
     <w:rPrDefault>
       <w:rPr>
@@ -12527,7 +14382,7 @@
       </w:pPr>
     </w:pPrDefault>
   </w:docDefaults>
-  <w:latentStyles w:defLockedState="0" w:defUIPriority="99" w:defSemiHidden="0" w:defUnhideWhenUsed="0" w:defQFormat="0" w:count="375">
+  <w:latentStyles w:defLockedState="0" w:defUIPriority="99" w:defSemiHidden="0" w:defUnhideWhenUsed="0" w:defQFormat="0" w:count="376">
     <w:lsdException w:name="Normal" w:uiPriority="0" w:qFormat="1"/>
     <w:lsdException w:name="heading 1" w:uiPriority="9" w:qFormat="1"/>
     <w:lsdException w:name="heading 2" w:semiHidden="1" w:uiPriority="9" w:unhideWhenUsed="1" w:qFormat="1"/>
@@ -12903,6 +14758,7 @@
     <w:lsdException w:name="Smart Hyperlink" w:semiHidden="1" w:unhideWhenUsed="1"/>
     <w:lsdException w:name="Hashtag" w:semiHidden="1" w:unhideWhenUsed="1"/>
     <w:lsdException w:name="Unresolved Mention" w:semiHidden="1" w:unhideWhenUsed="1"/>
+    <w:lsdException w:name="Smart Link" w:semiHidden="1" w:unhideWhenUsed="1"/>
   </w:latentStyles>
   <w:style w:type="paragraph" w:default="1" w:styleId="Normal">
     <w:name w:val="Normal"/>
@@ -15113,24 +16969,6 @@
 </file>
 
 <file path=customXml/item1.xml><?xml version="1.0" encoding="utf-8"?>
-<?mso-contentType ?>
-<FormTemplates xmlns="http://schemas.microsoft.com/sharepoint/v3/contenttype/forms">
-  <Display>DocumentLibraryForm</Display>
-  <Edit>DocumentLibraryForm</Edit>
-  <New>DocumentLibraryForm</New>
-</FormTemplates>
-</file>
-
-<file path=customXml/item2.xml><?xml version="1.0" encoding="utf-8"?>
-<p:properties xmlns:p="http://schemas.microsoft.com/office/2006/metadata/properties" xmlns:xsi="http://www.w3.org/2001/XMLSchema-instance" xmlns:pc="http://schemas.microsoft.com/office/infopath/2007/PartnerControls">
-  <documentManagement>
-    <_ip_UnifiedCompliancePolicyUIAction xmlns="http://schemas.microsoft.com/sharepoint/v3" xsi:nil="true"/>
-    <_ip_UnifiedCompliancePolicyProperties xmlns="http://schemas.microsoft.com/sharepoint/v3" xsi:nil="true"/>
-  </documentManagement>
-</p:properties>
-</file>
-
-<file path=customXml/item3.xml><?xml version="1.0" encoding="utf-8"?>
 <ct:contentTypeSchema xmlns:ct="http://schemas.microsoft.com/office/2006/metadata/contentType" xmlns:ma="http://schemas.microsoft.com/office/2006/metadata/properties/metaAttributes" ct:_="" ma:_="" ma:contentTypeName="Document" ma:contentTypeID="0x010100D15DFA3690A15B4081582BBCC6BEAC3E" ma:contentTypeVersion="9" ma:contentTypeDescription="Create a new document." ma:contentTypeScope="" ma:versionID="642da1784587cbe85a7fdbbe4dc36103">
   <xsd:schema xmlns:xsd="http://www.w3.org/2001/XMLSchema" xmlns:xs="http://www.w3.org/2001/XMLSchema" xmlns:p="http://schemas.microsoft.com/office/2006/metadata/properties" xmlns:ns1="http://schemas.microsoft.com/sharepoint/v3" xmlns:ns2="2023ac63-7b75-4916-a9ee-591457758eee" xmlns:ns3="d9c797ad-d7c3-4982-82b7-81352a75e4a5" targetNamespace="http://schemas.microsoft.com/office/2006/metadata/properties" ma:root="true" ma:fieldsID="91198b0246576053cc55dd2c67035a89" ns1:_="" ns2:_="" ns3:_="">
     <xsd:import namespace="http://schemas.microsoft.com/sharepoint/v3"/>
@@ -15332,29 +17170,29 @@
 </ct:contentTypeSchema>
 </file>
 
-<file path=customXml/item4.xml><?xml version="1.0" encoding="utf-8"?>
+<file path=customXml/item2.xml><?xml version="1.0" encoding="utf-8"?>
+<p:properties xmlns:p="http://schemas.microsoft.com/office/2006/metadata/properties" xmlns:xsi="http://www.w3.org/2001/XMLSchema-instance" xmlns:pc="http://schemas.microsoft.com/office/infopath/2007/PartnerControls">
+  <documentManagement>
+    <_ip_UnifiedCompliancePolicyUIAction xmlns="http://schemas.microsoft.com/sharepoint/v3" xsi:nil="true"/>
+    <_ip_UnifiedCompliancePolicyProperties xmlns="http://schemas.microsoft.com/sharepoint/v3" xsi:nil="true"/>
+  </documentManagement>
+</p:properties>
+</file>
+
+<file path=customXml/item3.xml><?xml version="1.0" encoding="utf-8"?>
 <b:Sources xmlns:b="http://schemas.openxmlformats.org/officeDocument/2006/bibliography" xmlns="http://schemas.openxmlformats.org/officeDocument/2006/bibliography" SelectedStyle="\apasixtheditionofficeonline.xsl" StyleName="APA" Version="6"/>
 </file>
 
-<file path=customXml/itemProps1.xml><?xml version="1.0" encoding="utf-8"?>
-<ds:datastoreItem xmlns:ds="http://schemas.openxmlformats.org/officeDocument/2006/customXml" ds:itemID="{2A7B06A3-66BF-4364-B185-A3B941FAC5C1}">
-  <ds:schemaRefs>
-    <ds:schemaRef ds:uri="http://schemas.microsoft.com/sharepoint/v3/contenttype/forms"/>
-  </ds:schemaRefs>
-</ds:datastoreItem>
+<file path=customXml/item4.xml><?xml version="1.0" encoding="utf-8"?>
+<?mso-contentType ?>
+<FormTemplates xmlns="http://schemas.microsoft.com/sharepoint/v3/contenttype/forms">
+  <Display>DocumentLibraryForm</Display>
+  <Edit>DocumentLibraryForm</Edit>
+  <New>DocumentLibraryForm</New>
+</FormTemplates>
 </file>
 
-<file path=customXml/itemProps2.xml><?xml version="1.0" encoding="utf-8"?>
-<ds:datastoreItem xmlns:ds="http://schemas.openxmlformats.org/officeDocument/2006/customXml" ds:itemID="{19259ACB-FB4E-4B25-A44A-8204B760572D}">
-  <ds:schemaRefs>
-    <ds:schemaRef ds:uri="http://schemas.microsoft.com/office/2006/metadata/properties"/>
-    <ds:schemaRef ds:uri="http://schemas.microsoft.com/office/infopath/2007/PartnerControls"/>
-    <ds:schemaRef ds:uri="http://schemas.microsoft.com/sharepoint/v3"/>
-  </ds:schemaRefs>
-</ds:datastoreItem>
-</file>
-
-<file path=customXml/itemProps3.xml><?xml version="1.0" encoding="utf-8"?>
+<file path=customXml/itemProps1.xml><?xml version="1.0" encoding="utf-8"?>
 <ds:datastoreItem xmlns:ds="http://schemas.openxmlformats.org/officeDocument/2006/customXml" ds:itemID="{4D03C6AA-56F6-49B4-B5AD-41720271FCCE}">
   <ds:schemaRefs>
     <ds:schemaRef ds:uri="http://schemas.microsoft.com/office/2006/metadata/contentType"/>
@@ -15374,10 +17212,28 @@
 </ds:datastoreItem>
 </file>
 
-<file path=customXml/itemProps4.xml><?xml version="1.0" encoding="utf-8"?>
-<ds:datastoreItem xmlns:ds="http://schemas.openxmlformats.org/officeDocument/2006/customXml" ds:itemID="{B3134CC7-9075-4F8A-9B05-EBB64FBBFBEC}">
+<file path=customXml/itemProps2.xml><?xml version="1.0" encoding="utf-8"?>
+<ds:datastoreItem xmlns:ds="http://schemas.openxmlformats.org/officeDocument/2006/customXml" ds:itemID="{19259ACB-FB4E-4B25-A44A-8204B760572D}">
+  <ds:schemaRefs>
+    <ds:schemaRef ds:uri="http://schemas.microsoft.com/office/2006/metadata/properties"/>
+    <ds:schemaRef ds:uri="http://schemas.microsoft.com/office/infopath/2007/PartnerControls"/>
+    <ds:schemaRef ds:uri="http://schemas.microsoft.com/sharepoint/v3"/>
+  </ds:schemaRefs>
+</ds:datastoreItem>
+</file>
+
+<file path=customXml/itemProps3.xml><?xml version="1.0" encoding="utf-8"?>
+<ds:datastoreItem xmlns:ds="http://schemas.openxmlformats.org/officeDocument/2006/customXml" ds:itemID="{DD5653ED-048A-4755-B02C-7124B132ACD1}">
   <ds:schemaRefs>
     <ds:schemaRef ds:uri="http://schemas.openxmlformats.org/officeDocument/2006/bibliography"/>
   </ds:schemaRefs>
 </ds:datastoreItem>
+</file>
+
+<file path=customXml/itemProps4.xml><?xml version="1.0" encoding="utf-8"?>
+<ds:datastoreItem xmlns:ds="http://schemas.openxmlformats.org/officeDocument/2006/customXml" ds:itemID="{2A7B06A3-66BF-4364-B185-A3B941FAC5C1}">
+  <ds:schemaRefs>
+    <ds:schemaRef ds:uri="http://schemas.microsoft.com/sharepoint/v3/contenttype/forms"/>
+  </ds:schemaRefs>
+</ds:datastoreItem>
 </file>
</xml_diff>